<commit_message>
Actulización de requisitos de software
</commit_message>
<xml_diff>
--- a/TP2._E2_Especificación_de_Requisitos_del_Software.docx
+++ b/TP2._E2_Especificación_de_Requisitos_del_Software.docx
@@ -150,13 +150,7 @@
         <w:rPr>
           <w:b/>
         </w:rPr>
-        <w:t>V</w:t>
-      </w:r>
-      <w:r>
-        <w:rPr>
-          <w:b/>
-        </w:rPr>
-        <w:t>ersión:</w:t>
+        <w:t>Versión:</w:t>
       </w:r>
       <w:r>
         <w:t xml:space="preserve"> </w:t>
@@ -209,13 +203,7 @@
       </w:r>
       <w:proofErr w:type="spellEnd"/>
       <w:r>
-        <w:t xml:space="preserve">, una </w:t>
-      </w:r>
-      <w:r>
-        <w:t>aplicación web</w:t>
-      </w:r>
-      <w:r>
-        <w:t xml:space="preserve"> que integra Inteligencia Artificial</w:t>
+        <w:t>, una aplicación web que integra Inteligencia Artificial</w:t>
       </w:r>
       <w:r>
         <w:t xml:space="preserve"> la cual genera </w:t>
@@ -504,13 +492,7 @@
         <w:rPr>
           <w:lang w:val="en-US"/>
         </w:rPr>
-        <w:t>IEEE 830-1998: Standard for Software Requirements Specific</w:t>
-      </w:r>
-      <w:r>
-        <w:rPr>
-          <w:lang w:val="en-US"/>
-        </w:rPr>
-        <w:t xml:space="preserve">ations. </w:t>
+        <w:t xml:space="preserve">IEEE 830-1998: Standard for Software Requirements Specifications. </w:t>
       </w:r>
     </w:p>
     <w:p>
@@ -522,10 +504,7 @@
         <w:ind w:hanging="360"/>
       </w:pPr>
       <w:r>
-        <w:t xml:space="preserve">Documentación </w:t>
-      </w:r>
-      <w:r>
-        <w:t xml:space="preserve">MySQL (base de datos). </w:t>
+        <w:t xml:space="preserve">Documentación MySQL (base de datos). </w:t>
       </w:r>
     </w:p>
     <w:p>
@@ -570,10 +549,7 @@
         <w:ind w:hanging="360"/>
       </w:pPr>
       <w:r>
-        <w:t xml:space="preserve">Documentación de librerías </w:t>
-      </w:r>
-      <w:r>
-        <w:t xml:space="preserve">de IA para procesamiento de datos. </w:t>
+        <w:t xml:space="preserve">Documentación de librerías de IA para procesamiento de datos. </w:t>
       </w:r>
     </w:p>
     <w:p>
@@ -641,10 +617,7 @@
         <w:t xml:space="preserve"> inteligente</w:t>
       </w:r>
       <w:r>
-        <w:t xml:space="preserve"> que i</w:t>
-      </w:r>
-      <w:r>
-        <w:t xml:space="preserve">nteractúa en lenguaje natural con los usuarios. </w:t>
+        <w:t xml:space="preserve"> que interactúa en lenguaje natural con los usuarios. </w:t>
       </w:r>
     </w:p>
     <w:p>
@@ -686,10 +659,7 @@
         <w:t>módulo de progreso físico</w:t>
       </w:r>
       <w:r>
-        <w:t>, que muestre métricas como peso, IMC, masa muscul</w:t>
-      </w:r>
-      <w:r>
-        <w:t xml:space="preserve">ar y metas alcanzadas. </w:t>
+        <w:t xml:space="preserve">, que muestre métricas como peso, IMC, masa muscular y metas alcanzadas. </w:t>
       </w:r>
     </w:p>
     <w:p>
@@ -737,10 +707,7 @@
     </w:p>
     <w:p>
       <w:r>
-        <w:t xml:space="preserve">La primera versión del sistema se </w:t>
-      </w:r>
-      <w:r>
-        <w:t xml:space="preserve">centrará en la personalización de dietas y rutinas, el seguimiento básico del progreso y la inclusión de contenido educativo. Futuras versiones podrán integrar dispositivos </w:t>
+        <w:t xml:space="preserve">La primera versión del sistema se centrará en la personalización de dietas y rutinas, el seguimiento básico del progreso y la inclusión de contenido educativo. Futuras versiones podrán integrar dispositivos </w:t>
       </w:r>
       <w:proofErr w:type="spellStart"/>
       <w:r>
@@ -798,10 +765,7 @@
         <w:ind w:left="390" w:hanging="405"/>
       </w:pPr>
       <w:r>
-        <w:t xml:space="preserve">Perspectiva </w:t>
-      </w:r>
-      <w:r>
-        <w:t xml:space="preserve">del Producto </w:t>
+        <w:t xml:space="preserve">Perspectiva del Producto </w:t>
       </w:r>
     </w:p>
     <w:p>
@@ -925,10 +889,7 @@
         <w:t>Laravel</w:t>
       </w:r>
       <w:r>
-        <w:t>, encargada de la gestión de usuarios, generación de recomendaciones med</w:t>
-      </w:r>
-      <w:r>
-        <w:t xml:space="preserve">iante IA y comunicación con la base de datos. </w:t>
+        <w:t xml:space="preserve">, encargada de la gestión de usuarios, generación de recomendaciones mediante IA y comunicación con la base de datos. </w:t>
       </w:r>
     </w:p>
     <w:p>
@@ -974,10 +935,7 @@
         <w:t>Gestión de perfil:</w:t>
       </w:r>
       <w:r>
-        <w:t xml:space="preserve"> Registro, actualización y almacenamiento de datos personales (edad, género, peso, altura, nivel de </w:t>
-      </w:r>
-      <w:r>
-        <w:t xml:space="preserve">actividad física, objetivos). </w:t>
+        <w:t xml:space="preserve"> Registro, actualización y almacenamiento de datos personales (edad, género, peso, altura, nivel de actividad física, objetivos). </w:t>
       </w:r>
     </w:p>
     <w:p>
@@ -1028,13 +986,7 @@
         <w:rPr>
           <w:b/>
         </w:rPr>
-        <w:t>Consulta de</w:t>
-      </w:r>
-      <w:r>
-        <w:rPr>
-          <w:b/>
-        </w:rPr>
-        <w:t xml:space="preserve"> historial:</w:t>
+        <w:t>Consulta de historial:</w:t>
       </w:r>
       <w:r>
         <w:t xml:space="preserve"> Acceso a dietas y rutinas anteriores para referencia y comparación. </w:t>
@@ -1124,10 +1076,7 @@
         <w:t>Administración del sistema:</w:t>
       </w:r>
       <w:r>
-        <w:t xml:space="preserve"> </w:t>
-      </w:r>
-      <w:r>
-        <w:t xml:space="preserve">Módulo de control de usuarios, métricas generales y validación del correcto funcionamiento. </w:t>
+        <w:t xml:space="preserve"> Módulo de control de usuarios, métricas generales y validación del correcto funcionamiento. </w:t>
       </w:r>
     </w:p>
     <w:p>
@@ -1176,10 +1125,7 @@
         </w:numPr>
       </w:pPr>
       <w:r>
-        <w:t xml:space="preserve">Conocimientos </w:t>
-      </w:r>
-      <w:r>
-        <w:t xml:space="preserve">tecnológicos: básicos a medios. </w:t>
+        <w:t xml:space="preserve">Conocimientos tecnológicos: básicos a medios. </w:t>
       </w:r>
     </w:p>
     <w:p>
@@ -1259,10 +1205,7 @@
       </w:r>
       <w:proofErr w:type="spellEnd"/>
       <w:r>
-        <w:t xml:space="preserve"> con información resumida, evolución del progreso y</w:t>
-      </w:r>
-      <w:r>
-        <w:t xml:space="preserve"> la</w:t>
+        <w:t xml:space="preserve"> con información resumida, evolución del progreso y la</w:t>
       </w:r>
       <w:r>
         <w:t xml:space="preserve"> </w:t>
@@ -1284,13 +1227,7 @@
         <w:rPr>
           <w:b/>
         </w:rPr>
-        <w:t>A</w:t>
-      </w:r>
-      <w:r>
-        <w:rPr>
-          <w:b/>
-        </w:rPr>
-        <w:t xml:space="preserve">dministradores del sistema: </w:t>
+        <w:t xml:space="preserve">Administradores del sistema: </w:t>
       </w:r>
     </w:p>
     <w:p>
@@ -1324,10 +1261,7 @@
         <w:ind w:hanging="360"/>
       </w:pPr>
       <w:r>
-        <w:t>El sistema será únicamente accesible en línea (requiere c</w:t>
-      </w:r>
-      <w:r>
-        <w:t xml:space="preserve">onexión a internet). </w:t>
+        <w:t xml:space="preserve">El sistema será únicamente accesible en línea (requiere conexión a internet). </w:t>
       </w:r>
     </w:p>
     <w:p>
@@ -1386,13 +1320,7 @@
         <w:rPr>
           <w:b/>
         </w:rPr>
-        <w:t xml:space="preserve">protección de </w:t>
-      </w:r>
-      <w:r>
-        <w:rPr>
-          <w:b/>
-        </w:rPr>
-        <w:t>datos personales</w:t>
+        <w:t>protección de datos personales</w:t>
       </w:r>
       <w:r>
         <w:t xml:space="preserve"> (GDPR y legislación local). </w:t>
@@ -1450,10 +1378,7 @@
         <w:ind w:hanging="360"/>
       </w:pPr>
       <w:r>
-        <w:t>La calidad de las recomendaci</w:t>
-      </w:r>
-      <w:r>
-        <w:t xml:space="preserve">ones depende de la veracidad de los datos ingresados por el usuario. </w:t>
+        <w:t xml:space="preserve">La calidad de las recomendaciones depende de la veracidad de los datos ingresados por el usuario. </w:t>
       </w:r>
     </w:p>
     <w:p>
@@ -1477,10 +1402,7 @@
         <w:ind w:hanging="360"/>
       </w:pPr>
       <w:r>
-        <w:t xml:space="preserve">El sistema </w:t>
-      </w:r>
-      <w:r>
-        <w:t xml:space="preserve">dependerá de servicios en la nube para </w:t>
+        <w:t xml:space="preserve">El sistema dependerá de servicios en la nube para </w:t>
       </w:r>
       <w:r>
         <w:rPr>
@@ -1546,10 +1468,7 @@
         <w:ind w:left="390" w:hanging="405"/>
       </w:pPr>
       <w:r>
-        <w:t>Requisitos Funcionales (R</w:t>
-      </w:r>
-      <w:r>
-        <w:t xml:space="preserve">F) </w:t>
+        <w:t xml:space="preserve">Requisitos Funcionales (RF) </w:t>
       </w:r>
     </w:p>
     <w:p>
@@ -1589,13 +1508,7 @@
         <w:rPr>
           <w:b/>
         </w:rPr>
-        <w:t>RF02 – Configuración de pr</w:t>
-      </w:r>
-      <w:r>
-        <w:rPr>
-          <w:b/>
-        </w:rPr>
-        <w:t xml:space="preserve">eferencias alimenticias </w:t>
+        <w:t xml:space="preserve">RF02 – Configuración de preferencias alimenticias </w:t>
       </w:r>
     </w:p>
     <w:p>
@@ -1643,10 +1556,7 @@
       </w:r>
       <w:proofErr w:type="spellEnd"/>
       <w:r>
-        <w:t xml:space="preserve"> generará dietas </w:t>
-      </w:r>
-      <w:r>
-        <w:t xml:space="preserve">y rutinas de ejercicios personalizadas, basadas en el perfil y preferencias del usuario. </w:t>
+        <w:t xml:space="preserve"> generará dietas y rutinas de ejercicios personalizadas, basadas en el perfil y preferencias del usuario. </w:t>
       </w:r>
     </w:p>
     <w:p>
@@ -1686,13 +1596,7 @@
         <w:rPr>
           <w:b/>
         </w:rPr>
-        <w:t>RF05 – Visualización de progreso</w:t>
-      </w:r>
-      <w:r>
-        <w:rPr>
-          <w:b/>
-        </w:rPr>
-        <w:t xml:space="preserve"> físico </w:t>
+        <w:t xml:space="preserve">RF05 – Visualización de progreso físico </w:t>
       </w:r>
     </w:p>
     <w:p>
@@ -1716,7 +1620,7 @@
         <w:rPr>
           <w:b/>
         </w:rPr>
-        <w:t xml:space="preserve">RF06 – Contenido educativo </w:t>
+        <w:t xml:space="preserve">RF09 – Supervisión profesional (Entrenadores/Nutricionistas) </w:t>
       </w:r>
     </w:p>
     <w:p>
@@ -1724,7 +1628,7 @@
         <w:ind w:left="730"/>
       </w:pPr>
       <w:r>
-        <w:t xml:space="preserve">El sistema ofrecerá consejos sobre alimentación saludable, consumo responsable y sostenibilidad alimentaria. </w:t>
+        <w:t xml:space="preserve">Los entrenadores y nutricionistas podrán acceder a un panel para visualizar el estado de sus atletas, evaluar su progreso y ajustar recomendaciones. </w:t>
       </w:r>
     </w:p>
     <w:p>
@@ -1740,50 +1644,32 @@
         <w:rPr>
           <w:b/>
         </w:rPr>
-        <w:t>RF07 – I</w:t>
-      </w:r>
-      <w:r>
-        <w:rPr>
-          <w:b/>
-        </w:rPr>
-        <w:t xml:space="preserve">nteracción mediante </w:t>
-      </w:r>
-      <w:proofErr w:type="spellStart"/>
-      <w:r>
-        <w:rPr>
-          <w:b/>
-        </w:rPr>
-        <w:t>chatbot</w:t>
-      </w:r>
-      <w:proofErr w:type="spellEnd"/>
-      <w:r>
-        <w:rPr>
-          <w:b/>
-        </w:rPr>
-        <w:t xml:space="preserve"> </w:t>
-      </w:r>
-    </w:p>
-    <w:p>
-      <w:pPr>
+        <w:t xml:space="preserve">RF10 – Administración del sistema </w:t>
+      </w:r>
+    </w:p>
+    <w:p>
+      <w:pPr>
+        <w:spacing w:after="191"/>
         <w:ind w:left="730"/>
       </w:pPr>
       <w:r>
-        <w:t xml:space="preserve">El usuario podrá comunicarse con un </w:t>
-      </w:r>
-      <w:proofErr w:type="spellStart"/>
-      <w:r>
-        <w:t>chatbot</w:t>
-      </w:r>
-      <w:proofErr w:type="spellEnd"/>
-      <w:r>
-        <w:t xml:space="preserve"> para recibir planes, consejos y recordatorios sobre alimentación y actividad física. </w:t>
+        <w:t xml:space="preserve">El administrador podrá gestionar usuarios (crear, modificar, bloquear, eliminar), auditar registros y verificar métricas de uso del sistema. </w:t>
+      </w:r>
+    </w:p>
+    <w:p>
+      <w:pPr>
+        <w:pStyle w:val="Heading2"/>
+        <w:ind w:left="390" w:hanging="405"/>
+      </w:pPr>
+      <w:r>
+        <w:t xml:space="preserve">Requisitos No Funcionales (RNF) </w:t>
       </w:r>
     </w:p>
     <w:p>
       <w:pPr>
         <w:numPr>
           <w:ilvl w:val="0"/>
-          <w:numId w:val="11"/>
+          <w:numId w:val="12"/>
         </w:numPr>
         <w:spacing w:after="14" w:line="268" w:lineRule="auto"/>
         <w:ind w:hanging="360"/>
@@ -1792,7 +1678,7 @@
         <w:rPr>
           <w:b/>
         </w:rPr>
-        <w:t xml:space="preserve">RF08 – Recordatorios y alertas </w:t>
+        <w:t xml:space="preserve">RNF01 – Rendimiento: </w:t>
       </w:r>
     </w:p>
     <w:p>
@@ -1800,17 +1686,23 @@
         <w:ind w:left="730"/>
       </w:pPr>
       <w:r>
-        <w:t>El sistema enviará notificaciones sobre comidas, hidratación y ru</w:t>
-      </w:r>
-      <w:r>
-        <w:t xml:space="preserve">tinas pendientes. </w:t>
+        <w:t xml:space="preserve">El sistema debe generar dietas o rutinas en </w:t>
+      </w:r>
+      <w:r>
+        <w:rPr>
+          <w:b/>
+        </w:rPr>
+        <w:t>menos de 3 segundos</w:t>
+      </w:r>
+      <w:r>
+        <w:t xml:space="preserve"> tras la solicitud del usuario. </w:t>
       </w:r>
     </w:p>
     <w:p>
       <w:pPr>
         <w:numPr>
           <w:ilvl w:val="0"/>
-          <w:numId w:val="11"/>
+          <w:numId w:val="12"/>
         </w:numPr>
         <w:spacing w:after="14" w:line="268" w:lineRule="auto"/>
         <w:ind w:hanging="360"/>
@@ -1819,7 +1711,7 @@
         <w:rPr>
           <w:b/>
         </w:rPr>
-        <w:t xml:space="preserve">RF09 – Supervisión profesional (Entrenadores/Nutricionistas) </w:t>
+        <w:t xml:space="preserve">RNF02 – Usabilidad: </w:t>
       </w:r>
     </w:p>
     <w:p>
@@ -1827,14 +1719,23 @@
         <w:ind w:left="730"/>
       </w:pPr>
       <w:r>
-        <w:t xml:space="preserve">Los entrenadores y nutricionistas podrán acceder a un panel para visualizar el estado de sus atletas, evaluar su progreso y ajustar recomendaciones. </w:t>
+        <w:t xml:space="preserve">La interfaz debe ser </w:t>
+      </w:r>
+      <w:r>
+        <w:rPr>
+          <w:b/>
+        </w:rPr>
+        <w:t>intuitiva y sencilla</w:t>
+      </w:r>
+      <w:r>
+        <w:t xml:space="preserve">, accesible incluso para usuarios sin experiencia tecnológica. </w:t>
       </w:r>
     </w:p>
     <w:p>
       <w:pPr>
         <w:numPr>
           <w:ilvl w:val="0"/>
-          <w:numId w:val="11"/>
+          <w:numId w:val="12"/>
         </w:numPr>
         <w:spacing w:after="14" w:line="268" w:lineRule="auto"/>
         <w:ind w:hanging="360"/>
@@ -1843,22 +1744,170 @@
         <w:rPr>
           <w:b/>
         </w:rPr>
-        <w:t>RF10 – Administración del</w:t>
-      </w:r>
-      <w:r>
-        <w:rPr>
-          <w:b/>
-        </w:rPr>
-        <w:t xml:space="preserve"> sistema </w:t>
-      </w:r>
-    </w:p>
-    <w:p>
-      <w:pPr>
-        <w:spacing w:after="191"/>
+        <w:t xml:space="preserve">RNF03 – Seguridad: </w:t>
+      </w:r>
+    </w:p>
+    <w:p>
+      <w:pPr>
         <w:ind w:left="730"/>
       </w:pPr>
       <w:r>
-        <w:t xml:space="preserve">El administrador podrá gestionar usuarios (crear, modificar, bloquear, eliminar), auditar registros y verificar métricas de uso del sistema. </w:t>
+        <w:t xml:space="preserve">Todos los datos personales y de salud deben almacenarse </w:t>
+      </w:r>
+      <w:r>
+        <w:rPr>
+          <w:b/>
+        </w:rPr>
+        <w:t>cifrados</w:t>
+      </w:r>
+      <w:r>
+        <w:t xml:space="preserve">. El sistema debe cumplir con GDPR y legislación local. </w:t>
+      </w:r>
+    </w:p>
+    <w:p>
+      <w:pPr>
+        <w:numPr>
+          <w:ilvl w:val="0"/>
+          <w:numId w:val="12"/>
+        </w:numPr>
+        <w:spacing w:after="14" w:line="268" w:lineRule="auto"/>
+        <w:ind w:hanging="360"/>
+      </w:pPr>
+      <w:r>
+        <w:rPr>
+          <w:b/>
+        </w:rPr>
+        <w:t xml:space="preserve">RNF04 – Escalabilidad: </w:t>
+      </w:r>
+    </w:p>
+    <w:p>
+      <w:pPr>
+        <w:ind w:left="730"/>
+      </w:pPr>
+      <w:r>
+        <w:t xml:space="preserve">El sistema debe soportar un </w:t>
+      </w:r>
+      <w:r>
+        <w:rPr>
+          <w:b/>
+        </w:rPr>
+        <w:t>crecimiento del 50% en usuarios</w:t>
+      </w:r>
+      <w:r>
+        <w:t xml:space="preserve"> sin afectar el rendimiento. </w:t>
+      </w:r>
+    </w:p>
+    <w:p>
+      <w:pPr>
+        <w:numPr>
+          <w:ilvl w:val="0"/>
+          <w:numId w:val="12"/>
+        </w:numPr>
+        <w:spacing w:after="14" w:line="268" w:lineRule="auto"/>
+        <w:ind w:hanging="360"/>
+      </w:pPr>
+      <w:r>
+        <w:rPr>
+          <w:b/>
+        </w:rPr>
+        <w:t xml:space="preserve">RNF05 – Mantenibilidad: </w:t>
+      </w:r>
+    </w:p>
+    <w:p>
+      <w:pPr>
+        <w:ind w:left="730"/>
+      </w:pPr>
+      <w:r>
+        <w:t xml:space="preserve">El código debe ser </w:t>
+      </w:r>
+      <w:r>
+        <w:rPr>
+          <w:b/>
+        </w:rPr>
+        <w:t>modular y documentado</w:t>
+      </w:r>
+      <w:r>
+        <w:t xml:space="preserve">, permitiendo actualizaciones sin afectar el funcionamiento general. </w:t>
+      </w:r>
+    </w:p>
+    <w:p>
+      <w:pPr>
+        <w:numPr>
+          <w:ilvl w:val="0"/>
+          <w:numId w:val="12"/>
+        </w:numPr>
+        <w:spacing w:after="14" w:line="268" w:lineRule="auto"/>
+        <w:ind w:hanging="360"/>
+      </w:pPr>
+      <w:r>
+        <w:rPr>
+          <w:b/>
+        </w:rPr>
+        <w:lastRenderedPageBreak/>
+        <w:t xml:space="preserve">RNF06 – Portabilidad: </w:t>
+      </w:r>
+    </w:p>
+    <w:p>
+      <w:pPr>
+        <w:spacing w:after="14" w:line="268" w:lineRule="auto"/>
+        <w:ind w:left="730"/>
+      </w:pPr>
+      <w:r>
+        <w:t xml:space="preserve">La aplicación debe ser </w:t>
+      </w:r>
+      <w:r>
+        <w:rPr>
+          <w:b/>
+        </w:rPr>
+        <w:t>compatible con navegadores modernos (Chrome, Firefox, Edge, Safari)</w:t>
+      </w:r>
+      <w:r>
+        <w:t xml:space="preserve"> y ser </w:t>
+      </w:r>
+      <w:proofErr w:type="spellStart"/>
+      <w:r>
+        <w:rPr>
+          <w:b/>
+        </w:rPr>
+        <w:t>responsive</w:t>
+      </w:r>
+      <w:proofErr w:type="spellEnd"/>
+      <w:r>
+        <w:t xml:space="preserve"> en móviles. </w:t>
+      </w:r>
+    </w:p>
+    <w:p>
+      <w:pPr>
+        <w:numPr>
+          <w:ilvl w:val="0"/>
+          <w:numId w:val="12"/>
+        </w:numPr>
+        <w:spacing w:after="14" w:line="268" w:lineRule="auto"/>
+        <w:ind w:hanging="360"/>
+      </w:pPr>
+      <w:r>
+        <w:rPr>
+          <w:b/>
+        </w:rPr>
+        <w:t xml:space="preserve">RNF07 – Disponibilidad: </w:t>
+      </w:r>
+    </w:p>
+    <w:p>
+      <w:pPr>
+        <w:spacing w:after="194"/>
+        <w:ind w:left="730"/>
+      </w:pPr>
+      <w:r>
+        <w:t xml:space="preserve">El sistema debe estar disponible el </w:t>
+      </w:r>
+      <w:r>
+        <w:rPr>
+          <w:b/>
+        </w:rPr>
+        <w:t>99% del tiempo (24/7)</w:t>
+      </w:r>
+      <w:r>
+        <w:t xml:space="preserve"> en producción. </w:t>
       </w:r>
     </w:p>
     <w:p>
@@ -1867,14 +1916,155 @@
         <w:ind w:left="390" w:hanging="405"/>
       </w:pPr>
       <w:r>
-        <w:t xml:space="preserve">Requisitos No Funcionales (RNF) </w:t>
+        <w:t xml:space="preserve">Requisitos de Interfaz de Usuario </w:t>
       </w:r>
     </w:p>
     <w:p>
       <w:pPr>
         <w:numPr>
           <w:ilvl w:val="0"/>
-          <w:numId w:val="12"/>
+          <w:numId w:val="13"/>
+        </w:numPr>
+        <w:ind w:hanging="360"/>
+      </w:pPr>
+      <w:r>
+        <w:t xml:space="preserve">La interfaz deberá ser minimalista, clara y atractiva, con menús bien definidos. </w:t>
+      </w:r>
+    </w:p>
+    <w:p>
+      <w:pPr>
+        <w:numPr>
+          <w:ilvl w:val="0"/>
+          <w:numId w:val="13"/>
+        </w:numPr>
+        <w:ind w:hanging="360"/>
+      </w:pPr>
+      <w:r>
+        <w:t xml:space="preserve">El sistema debe incluir pantallas principales: </w:t>
+      </w:r>
+    </w:p>
+    <w:p>
+      <w:pPr>
+        <w:pStyle w:val="ListParagraph"/>
+        <w:numPr>
+          <w:ilvl w:val="1"/>
+          <w:numId w:val="23"/>
+        </w:numPr>
+        <w:spacing w:after="14" w:line="268" w:lineRule="auto"/>
+      </w:pPr>
+      <w:r>
+        <w:t>Registro/</w:t>
+      </w:r>
+      <w:proofErr w:type="spellStart"/>
+      <w:r>
+        <w:t>Login</w:t>
+      </w:r>
+      <w:proofErr w:type="spellEnd"/>
+      <w:r>
+        <w:t xml:space="preserve"> de usuario </w:t>
+      </w:r>
+    </w:p>
+    <w:p>
+      <w:pPr>
+        <w:pStyle w:val="ListParagraph"/>
+        <w:numPr>
+          <w:ilvl w:val="1"/>
+          <w:numId w:val="23"/>
+        </w:numPr>
+      </w:pPr>
+      <w:proofErr w:type="spellStart"/>
+      <w:r>
+        <w:t>Dashboard</w:t>
+      </w:r>
+      <w:proofErr w:type="spellEnd"/>
+      <w:r>
+        <w:t xml:space="preserve"> personal (perfil, progreso, historial, preferencias) </w:t>
+      </w:r>
+    </w:p>
+    <w:p>
+      <w:pPr>
+        <w:pStyle w:val="ListParagraph"/>
+        <w:numPr>
+          <w:ilvl w:val="1"/>
+          <w:numId w:val="23"/>
+        </w:numPr>
+        <w:spacing w:after="14" w:line="268" w:lineRule="auto"/>
+      </w:pPr>
+      <w:proofErr w:type="spellStart"/>
+      <w:r>
+        <w:t>Chatbot</w:t>
+      </w:r>
+      <w:proofErr w:type="spellEnd"/>
+      <w:r>
+        <w:t xml:space="preserve"> interactivo </w:t>
+      </w:r>
+    </w:p>
+    <w:p>
+      <w:pPr>
+        <w:pStyle w:val="ListParagraph"/>
+        <w:numPr>
+          <w:ilvl w:val="1"/>
+          <w:numId w:val="23"/>
+        </w:numPr>
+        <w:spacing w:after="14" w:line="268" w:lineRule="auto"/>
+      </w:pPr>
+      <w:r>
+        <w:t xml:space="preserve">Módulo de progreso con gráficos </w:t>
+      </w:r>
+    </w:p>
+    <w:p>
+      <w:pPr>
+        <w:pStyle w:val="ListParagraph"/>
+        <w:numPr>
+          <w:ilvl w:val="1"/>
+          <w:numId w:val="23"/>
+        </w:numPr>
+        <w:spacing w:after="14" w:line="268" w:lineRule="auto"/>
+      </w:pPr>
+      <w:r>
+        <w:t xml:space="preserve">Panel de profesionales (nutricionistas/entrenadores) </w:t>
+      </w:r>
+    </w:p>
+    <w:p>
+      <w:pPr>
+        <w:pStyle w:val="ListParagraph"/>
+        <w:numPr>
+          <w:ilvl w:val="1"/>
+          <w:numId w:val="23"/>
+        </w:numPr>
+        <w:spacing w:after="14" w:line="268" w:lineRule="auto"/>
+      </w:pPr>
+      <w:r>
+        <w:t xml:space="preserve">Panel de administración </w:t>
+      </w:r>
+    </w:p>
+    <w:p>
+      <w:pPr>
+        <w:numPr>
+          <w:ilvl w:val="0"/>
+          <w:numId w:val="13"/>
+        </w:numPr>
+        <w:spacing w:after="194"/>
+        <w:ind w:hanging="360"/>
+      </w:pPr>
+      <w:r>
+        <w:t xml:space="preserve">Debe incluir accesibilidad básica, como contraste adecuado y fuentes legibles. </w:t>
+      </w:r>
+    </w:p>
+    <w:p>
+      <w:pPr>
+        <w:pStyle w:val="Heading2"/>
+        <w:ind w:left="390" w:hanging="405"/>
+      </w:pPr>
+      <w:r>
+        <w:t xml:space="preserve">Requisitos de Hardware y Software </w:t>
+      </w:r>
+    </w:p>
+    <w:p>
+      <w:pPr>
+        <w:numPr>
+          <w:ilvl w:val="0"/>
+          <w:numId w:val="14"/>
         </w:numPr>
         <w:spacing w:after="14" w:line="268" w:lineRule="auto"/>
         <w:ind w:hanging="360"/>
@@ -1883,37 +2073,73 @@
         <w:rPr>
           <w:b/>
         </w:rPr>
-        <w:t xml:space="preserve">RNF01 – Rendimiento: </w:t>
-      </w:r>
-    </w:p>
-    <w:p>
-      <w:pPr>
-        <w:ind w:left="730"/>
-      </w:pPr>
-      <w:r>
-        <w:t xml:space="preserve">El sistema debe generar dietas o rutinas en </w:t>
-      </w:r>
-      <w:r>
-        <w:rPr>
-          <w:b/>
-        </w:rPr>
-        <w:t>menos</w:t>
-      </w:r>
-      <w:r>
-        <w:rPr>
-          <w:b/>
-        </w:rPr>
-        <w:t xml:space="preserve"> de 3 segundos</w:t>
-      </w:r>
-      <w:r>
-        <w:t xml:space="preserve"> tras la solicitud del usuario. </w:t>
+        <w:t xml:space="preserve">Servidor: </w:t>
+      </w:r>
+    </w:p>
+    <w:p>
+      <w:pPr>
+        <w:numPr>
+          <w:ilvl w:val="1"/>
+          <w:numId w:val="24"/>
+        </w:numPr>
+      </w:pPr>
+      <w:r>
+        <w:t xml:space="preserve">Sistema operativo Linux/Windows Server. </w:t>
+      </w:r>
+    </w:p>
+    <w:p>
+      <w:pPr>
+        <w:pStyle w:val="ListParagraph"/>
+        <w:numPr>
+          <w:ilvl w:val="1"/>
+          <w:numId w:val="24"/>
+        </w:numPr>
+      </w:pPr>
+      <w:r>
+        <w:t xml:space="preserve">Soporte para MySQL. </w:t>
+      </w:r>
+    </w:p>
+    <w:p>
+      <w:pPr>
+        <w:pStyle w:val="ListParagraph"/>
+        <w:numPr>
+          <w:ilvl w:val="1"/>
+          <w:numId w:val="24"/>
+        </w:numPr>
+      </w:pPr>
+      <w:r>
+        <w:t xml:space="preserve">Memoria mínima: 8 GB RAM. </w:t>
+      </w:r>
+    </w:p>
+    <w:p>
+      <w:pPr>
+        <w:pStyle w:val="ListParagraph"/>
+        <w:numPr>
+          <w:ilvl w:val="1"/>
+          <w:numId w:val="24"/>
+        </w:numPr>
+      </w:pPr>
+      <w:r>
+        <w:t xml:space="preserve">Procesador: 4 núcleos. </w:t>
+      </w:r>
+    </w:p>
+    <w:p>
+      <w:pPr>
+        <w:pStyle w:val="ListParagraph"/>
+        <w:numPr>
+          <w:ilvl w:val="1"/>
+          <w:numId w:val="24"/>
+        </w:numPr>
+      </w:pPr>
+      <w:r>
+        <w:t xml:space="preserve">Almacenamiento mínimo: 200 GB. </w:t>
       </w:r>
     </w:p>
     <w:p>
       <w:pPr>
         <w:numPr>
           <w:ilvl w:val="0"/>
-          <w:numId w:val="12"/>
+          <w:numId w:val="14"/>
         </w:numPr>
         <w:spacing w:after="14" w:line="268" w:lineRule="auto"/>
         <w:ind w:hanging="360"/>
@@ -1922,31 +2148,116 @@
         <w:rPr>
           <w:b/>
         </w:rPr>
-        <w:t xml:space="preserve">RNF02 – Usabilidad: </w:t>
-      </w:r>
-    </w:p>
-    <w:p>
-      <w:pPr>
-        <w:ind w:left="730"/>
-      </w:pPr>
-      <w:r>
-        <w:t xml:space="preserve">La interfaz debe ser </w:t>
-      </w:r>
-      <w:r>
-        <w:rPr>
-          <w:b/>
-        </w:rPr>
-        <w:t>intuitiva y sencilla</w:t>
-      </w:r>
-      <w:r>
-        <w:t xml:space="preserve">, accesible incluso para usuarios sin experiencia tecnológica. </w:t>
+        <w:t xml:space="preserve">Cliente: </w:t>
+      </w:r>
+    </w:p>
+    <w:p>
+      <w:pPr>
+        <w:pStyle w:val="ListParagraph"/>
+        <w:numPr>
+          <w:ilvl w:val="1"/>
+          <w:numId w:val="25"/>
+        </w:numPr>
+      </w:pPr>
+      <w:r>
+        <w:t xml:space="preserve">Navegadores: Chrome, Firefox, Edge, Safari (últimas versiones). </w:t>
+      </w:r>
+    </w:p>
+    <w:p>
+      <w:pPr>
+        <w:pStyle w:val="ListParagraph"/>
+        <w:numPr>
+          <w:ilvl w:val="1"/>
+          <w:numId w:val="25"/>
+        </w:numPr>
+      </w:pPr>
+      <w:r>
+        <w:t xml:space="preserve">Dispositivos móviles con Android </w:t>
+      </w:r>
+      <w:proofErr w:type="gramStart"/>
+      <w:r>
+        <w:t>e</w:t>
+      </w:r>
+      <w:proofErr w:type="gramEnd"/>
+      <w:r>
+        <w:t xml:space="preserve"> iOS (vía interfaz </w:t>
+      </w:r>
+      <w:proofErr w:type="spellStart"/>
+      <w:r>
+        <w:t>responsive</w:t>
+      </w:r>
+      <w:proofErr w:type="spellEnd"/>
+      <w:r>
+        <w:t xml:space="preserve">). </w:t>
+      </w:r>
+    </w:p>
+    <w:p>
+      <w:pPr>
+        <w:pStyle w:val="ListParagraph"/>
+        <w:numPr>
+          <w:ilvl w:val="1"/>
+          <w:numId w:val="25"/>
+        </w:numPr>
+        <w:spacing w:after="278"/>
+      </w:pPr>
+      <w:r>
+        <w:t xml:space="preserve">Conexión a internet mínima de 2 Mbps. </w:t>
+      </w:r>
+    </w:p>
+    <w:p>
+      <w:pPr>
+        <w:spacing w:after="278"/>
+      </w:pPr>
+    </w:p>
+    <w:p>
+      <w:pPr>
+        <w:spacing w:after="278"/>
+      </w:pPr>
+    </w:p>
+    <w:p>
+      <w:pPr>
+        <w:spacing w:after="278"/>
+      </w:pPr>
+    </w:p>
+    <w:p>
+      <w:pPr>
+        <w:spacing w:after="278"/>
+      </w:pPr>
+    </w:p>
+    <w:p>
+      <w:pPr>
+        <w:spacing w:after="278"/>
+      </w:pPr>
+    </w:p>
+    <w:p>
+      <w:pPr>
+        <w:spacing w:after="278"/>
+      </w:pPr>
+    </w:p>
+    <w:p>
+      <w:pPr>
+        <w:pStyle w:val="Heading1"/>
+        <w:ind w:left="345" w:hanging="360"/>
+      </w:pPr>
+      <w:r>
+        <w:lastRenderedPageBreak/>
+        <w:t xml:space="preserve">Riesgos y Limitaciones </w:t>
+      </w:r>
+    </w:p>
+    <w:p>
+      <w:pPr>
+        <w:pStyle w:val="Heading2"/>
+        <w:ind w:left="390" w:hanging="405"/>
+      </w:pPr>
+      <w:r>
+        <w:t xml:space="preserve">Riesgos </w:t>
       </w:r>
     </w:p>
     <w:p>
       <w:pPr>
         <w:numPr>
           <w:ilvl w:val="0"/>
-          <w:numId w:val="12"/>
+          <w:numId w:val="15"/>
         </w:numPr>
         <w:spacing w:after="14" w:line="268" w:lineRule="auto"/>
         <w:ind w:hanging="360"/>
@@ -1955,38 +2266,86 @@
         <w:rPr>
           <w:b/>
         </w:rPr>
-        <w:t xml:space="preserve">RNF03 – Seguridad: </w:t>
-      </w:r>
-    </w:p>
-    <w:p>
-      <w:pPr>
-        <w:ind w:left="730"/>
-      </w:pPr>
-      <w:r>
-        <w:lastRenderedPageBreak/>
-        <w:t xml:space="preserve">Todos los datos personales y de salud deben almacenarse </w:t>
-      </w:r>
-      <w:r>
-        <w:rPr>
-          <w:b/>
-        </w:rPr>
-        <w:t>cifrado</w:t>
-      </w:r>
-      <w:r>
-        <w:rPr>
-          <w:b/>
-        </w:rPr>
-        <w:t>s</w:t>
-      </w:r>
-      <w:r>
-        <w:t xml:space="preserve">. El sistema debe cumplir con GDPR y legislación local. </w:t>
-      </w:r>
-    </w:p>
-    <w:p>
-      <w:pPr>
+        <w:t xml:space="preserve">Riesgos Técnicos </w:t>
+      </w:r>
+    </w:p>
+    <w:p>
+      <w:pPr>
+        <w:pStyle w:val="ListParagraph"/>
         <w:numPr>
           <w:ilvl w:val="0"/>
-          <w:numId w:val="12"/>
+          <w:numId w:val="26"/>
+        </w:numPr>
+      </w:pPr>
+      <w:r>
+        <w:rPr>
+          <w:b/>
+        </w:rPr>
+        <w:t>R1:</w:t>
+      </w:r>
+      <w:r>
+        <w:t xml:space="preserve"> Posible sobrecarga del servidor si la cantidad de usuarios crece más rápido de lo previsto. </w:t>
+      </w:r>
+    </w:p>
+    <w:p>
+      <w:pPr>
+        <w:pStyle w:val="ListParagraph"/>
+        <w:numPr>
+          <w:ilvl w:val="0"/>
+          <w:numId w:val="26"/>
+        </w:numPr>
+      </w:pPr>
+      <w:r>
+        <w:rPr>
+          <w:b/>
+        </w:rPr>
+        <w:t>R2:</w:t>
+      </w:r>
+      <w:r>
+        <w:t xml:space="preserve"> Fallos en la integración de la IA, lo que podría limitar la personalización de las recomendaciones. </w:t>
+      </w:r>
+    </w:p>
+    <w:p>
+      <w:pPr>
+        <w:pStyle w:val="ListParagraph"/>
+        <w:numPr>
+          <w:ilvl w:val="0"/>
+          <w:numId w:val="26"/>
+        </w:numPr>
+      </w:pPr>
+      <w:r>
+        <w:rPr>
+          <w:b/>
+        </w:rPr>
+        <w:t>R3:</w:t>
+      </w:r>
+      <w:r>
+        <w:t xml:space="preserve"> Vulnerabilidades de seguridad en el manejo de datos sensibles de salud y nutrición. </w:t>
+      </w:r>
+    </w:p>
+    <w:p>
+      <w:pPr>
+        <w:pStyle w:val="ListParagraph"/>
+        <w:numPr>
+          <w:ilvl w:val="0"/>
+          <w:numId w:val="26"/>
+        </w:numPr>
+      </w:pPr>
+      <w:r>
+        <w:rPr>
+          <w:b/>
+        </w:rPr>
+        <w:t>R4:</w:t>
+      </w:r>
+      <w:r>
+        <w:t xml:space="preserve"> Riesgo de incompatibilidad entre dispositivos móviles y navegadores antiguos. </w:t>
+      </w:r>
+    </w:p>
+    <w:p>
+      <w:pPr>
+        <w:numPr>
+          <w:ilvl w:val="0"/>
+          <w:numId w:val="15"/>
         </w:numPr>
         <w:spacing w:after="14" w:line="268" w:lineRule="auto"/>
         <w:ind w:hanging="360"/>
@@ -1995,31 +2354,90 @@
         <w:rPr>
           <w:b/>
         </w:rPr>
-        <w:t xml:space="preserve">RNF04 – Escalabilidad: </w:t>
-      </w:r>
-    </w:p>
-    <w:p>
-      <w:pPr>
-        <w:ind w:left="730"/>
-      </w:pPr>
-      <w:r>
-        <w:t xml:space="preserve">El sistema debe soportar un </w:t>
-      </w:r>
-      <w:r>
-        <w:rPr>
-          <w:b/>
-        </w:rPr>
-        <w:t>crecimiento del 50% en usuarios</w:t>
-      </w:r>
-      <w:r>
-        <w:t xml:space="preserve"> sin afectar el rendimiento. </w:t>
+        <w:t xml:space="preserve">Riesgos de Proyecto </w:t>
+      </w:r>
+    </w:p>
+    <w:p>
+      <w:pPr>
+        <w:pStyle w:val="ListParagraph"/>
+        <w:numPr>
+          <w:ilvl w:val="1"/>
+          <w:numId w:val="27"/>
+        </w:numPr>
+      </w:pPr>
+      <w:r>
+        <w:rPr>
+          <w:b/>
+        </w:rPr>
+        <w:t>R5:</w:t>
+      </w:r>
+      <w:r>
+        <w:t xml:space="preserve"> Retrasos en la implementación de módulos críticos (</w:t>
+      </w:r>
+      <w:proofErr w:type="spellStart"/>
+      <w:r>
+        <w:t>chatbot</w:t>
+      </w:r>
+      <w:proofErr w:type="spellEnd"/>
+      <w:r>
+        <w:t xml:space="preserve">, panel de entrenadores). </w:t>
+      </w:r>
+    </w:p>
+    <w:p>
+      <w:pPr>
+        <w:pStyle w:val="ListParagraph"/>
+        <w:numPr>
+          <w:ilvl w:val="1"/>
+          <w:numId w:val="27"/>
+        </w:numPr>
+      </w:pPr>
+      <w:r>
+        <w:rPr>
+          <w:b/>
+        </w:rPr>
+        <w:t>R6:</w:t>
+      </w:r>
+      <w:r>
+        <w:t xml:space="preserve"> Limitación en la disponibilidad de recursos del equipo de desarrollo (horas de</w:t>
+      </w:r>
+      <w:r>
+        <w:t xml:space="preserve"> </w:t>
+      </w:r>
+      <w:r>
+        <w:t xml:space="preserve">dedicación reducidas). </w:t>
+      </w:r>
+    </w:p>
+    <w:p>
+      <w:pPr>
+        <w:pStyle w:val="ListParagraph"/>
+        <w:numPr>
+          <w:ilvl w:val="1"/>
+          <w:numId w:val="27"/>
+        </w:numPr>
+      </w:pPr>
+      <w:r>
+        <w:rPr>
+          <w:b/>
+        </w:rPr>
+        <w:t>R7:</w:t>
+      </w:r>
+      <w:r>
+        <w:t xml:space="preserve"> Dependencia de servicios de terceros (servicios en la nube, librerías de IA, </w:t>
+      </w:r>
+      <w:proofErr w:type="spellStart"/>
+      <w:r>
+        <w:t>APIs</w:t>
+      </w:r>
+      <w:proofErr w:type="spellEnd"/>
+      <w:r>
+        <w:t xml:space="preserve"> de autenticación). </w:t>
       </w:r>
     </w:p>
     <w:p>
       <w:pPr>
         <w:numPr>
           <w:ilvl w:val="0"/>
-          <w:numId w:val="12"/>
+          <w:numId w:val="15"/>
         </w:numPr>
         <w:spacing w:after="14" w:line="268" w:lineRule="auto"/>
         <w:ind w:hanging="360"/>
@@ -2028,34 +2446,222 @@
         <w:rPr>
           <w:b/>
         </w:rPr>
-        <w:t xml:space="preserve">RNF05 – Mantenibilidad: </w:t>
-      </w:r>
-    </w:p>
-    <w:p>
-      <w:pPr>
-        <w:ind w:left="730"/>
-      </w:pPr>
-      <w:r>
-        <w:t xml:space="preserve">El código debe ser </w:t>
-      </w:r>
-      <w:r>
-        <w:rPr>
-          <w:b/>
-        </w:rPr>
-        <w:t>modular y documentado</w:t>
-      </w:r>
-      <w:r>
-        <w:t>, permitiendo actual</w:t>
-      </w:r>
-      <w:r>
-        <w:t xml:space="preserve">izaciones sin afectar el funcionamiento general. </w:t>
-      </w:r>
-    </w:p>
-    <w:p>
-      <w:pPr>
+        <w:t xml:space="preserve">Riesgos de Negocio </w:t>
+      </w:r>
+    </w:p>
+    <w:p>
+      <w:pPr>
+        <w:pStyle w:val="ListParagraph"/>
+        <w:numPr>
+          <w:ilvl w:val="1"/>
+          <w:numId w:val="28"/>
+        </w:numPr>
+      </w:pPr>
+      <w:r>
+        <w:rPr>
+          <w:b/>
+        </w:rPr>
+        <w:t>R8:</w:t>
+      </w:r>
+      <w:r>
+        <w:t xml:space="preserve"> Baja adopción por parte de usuarios si la interfaz no resulta lo suficientemente amigable. </w:t>
+      </w:r>
+    </w:p>
+    <w:p>
+      <w:pPr>
+        <w:pStyle w:val="ListParagraph"/>
+        <w:numPr>
+          <w:ilvl w:val="1"/>
+          <w:numId w:val="28"/>
+        </w:numPr>
+      </w:pPr>
+      <w:r>
+        <w:rPr>
+          <w:b/>
+        </w:rPr>
+        <w:t>R9:</w:t>
+      </w:r>
+      <w:r>
+        <w:t xml:space="preserve"> Posible resistencia de entrenadores/nutricionistas a utilizar el sistema si consideran insuficientes las funciones del panel profesional. </w:t>
+      </w:r>
+    </w:p>
+    <w:p>
+      <w:pPr>
+        <w:pStyle w:val="ListParagraph"/>
+        <w:numPr>
+          <w:ilvl w:val="1"/>
+          <w:numId w:val="28"/>
+        </w:numPr>
+        <w:spacing w:after="191"/>
+      </w:pPr>
+      <w:r>
+        <w:rPr>
+          <w:b/>
+        </w:rPr>
+        <w:t>R10:</w:t>
+      </w:r>
+      <w:r>
+        <w:t xml:space="preserve"> Riesgo de incumplimiento normativo en caso de no actualizarse frente a cambios en leyes de protección de datos. </w:t>
+      </w:r>
+    </w:p>
+    <w:p>
+      <w:pPr>
+        <w:pStyle w:val="Heading2"/>
+        <w:ind w:left="390" w:hanging="405"/>
+      </w:pPr>
+      <w:r>
+        <w:t xml:space="preserve">Limitaciones </w:t>
+      </w:r>
+    </w:p>
+    <w:p>
+      <w:pPr>
+        <w:pStyle w:val="ListParagraph"/>
         <w:numPr>
           <w:ilvl w:val="0"/>
-          <w:numId w:val="12"/>
+          <w:numId w:val="29"/>
+        </w:numPr>
+      </w:pPr>
+      <w:r>
+        <w:rPr>
+          <w:b/>
+        </w:rPr>
+        <w:t>L1:</w:t>
+      </w:r>
+      <w:r>
+        <w:t xml:space="preserve"> La primera versión de </w:t>
+      </w:r>
+      <w:proofErr w:type="spellStart"/>
+      <w:r>
+        <w:t>NutriGym</w:t>
+      </w:r>
+      <w:proofErr w:type="spellEnd"/>
+      <w:r>
+        <w:t xml:space="preserve"> no incluirá integración con dispositivos externos (wearables como relojes inteligentes o pulseras fitness). </w:t>
+      </w:r>
+    </w:p>
+    <w:p>
+      <w:pPr>
+        <w:pStyle w:val="ListParagraph"/>
+        <w:numPr>
+          <w:ilvl w:val="0"/>
+          <w:numId w:val="29"/>
+        </w:numPr>
+      </w:pPr>
+      <w:r>
+        <w:rPr>
+          <w:b/>
+        </w:rPr>
+        <w:t>L2:</w:t>
+      </w:r>
+      <w:r>
+        <w:t xml:space="preserve"> No habrá soporte de uso offline; la aplicación dependerá siempre de conexión a internet. </w:t>
+      </w:r>
+    </w:p>
+    <w:p>
+      <w:pPr>
+        <w:pStyle w:val="ListParagraph"/>
+        <w:numPr>
+          <w:ilvl w:val="0"/>
+          <w:numId w:val="29"/>
+        </w:numPr>
+      </w:pPr>
+      <w:r>
+        <w:rPr>
+          <w:b/>
+        </w:rPr>
+        <w:t>L3:</w:t>
+      </w:r>
+      <w:r>
+        <w:t xml:space="preserve"> El </w:t>
+      </w:r>
+      <w:proofErr w:type="spellStart"/>
+      <w:r>
+        <w:t>chatbot</w:t>
+      </w:r>
+      <w:proofErr w:type="spellEnd"/>
+      <w:r>
+        <w:t xml:space="preserve"> inicial se basará en reglas y respuestas predefinidas, sin capacidades avanzadas de lenguaje natural (esto se considerará en versiones futuras). </w:t>
+      </w:r>
+    </w:p>
+    <w:p>
+      <w:pPr>
+        <w:pStyle w:val="ListParagraph"/>
+        <w:numPr>
+          <w:ilvl w:val="0"/>
+          <w:numId w:val="29"/>
+        </w:numPr>
+      </w:pPr>
+      <w:r>
+        <w:rPr>
+          <w:b/>
+        </w:rPr>
+        <w:t>L4:</w:t>
+      </w:r>
+      <w:r>
+        <w:t xml:space="preserve"> No se incluirán aplicaciones móviles nativas (Android/iOS) en la primera versión, solo interfaz web responsiva. </w:t>
+      </w:r>
+    </w:p>
+    <w:p>
+      <w:pPr>
+        <w:pStyle w:val="ListParagraph"/>
+        <w:numPr>
+          <w:ilvl w:val="0"/>
+          <w:numId w:val="29"/>
+        </w:numPr>
+      </w:pPr>
+      <w:r>
+        <w:rPr>
+          <w:b/>
+        </w:rPr>
+        <w:t>L5:</w:t>
+      </w:r>
+      <w:r>
+        <w:t xml:space="preserve"> El módulo de entrenamiento físico estará limitado a sugerencias básicas, sin rutinas avanzadas ni integración con gimnasios en la primera fase. </w:t>
+      </w:r>
+    </w:p>
+    <w:p>
+      <w:pPr>
+        <w:pStyle w:val="ListParagraph"/>
+        <w:numPr>
+          <w:ilvl w:val="0"/>
+          <w:numId w:val="29"/>
+        </w:numPr>
+        <w:spacing w:after="275"/>
+      </w:pPr>
+      <w:r>
+        <w:rPr>
+          <w:b/>
+        </w:rPr>
+        <w:t>L6:</w:t>
+      </w:r>
+      <w:r>
+        <w:t xml:space="preserve"> El sistema en su fase inicial soportará un número limitado de usuarios concurrentes (escala pequeña-mediana). </w:t>
+      </w:r>
+    </w:p>
+    <w:p>
+      <w:pPr>
+        <w:pStyle w:val="Heading1"/>
+        <w:ind w:left="345" w:hanging="360"/>
+      </w:pPr>
+      <w:r>
+        <w:lastRenderedPageBreak/>
+        <w:t xml:space="preserve">Alcance del Proyecto </w:t>
+      </w:r>
+    </w:p>
+    <w:p>
+      <w:pPr>
+        <w:pStyle w:val="Heading2"/>
+        <w:ind w:left="390" w:hanging="405"/>
+      </w:pPr>
+      <w:r>
+        <w:t xml:space="preserve">Lo que incluirá </w:t>
+      </w:r>
+    </w:p>
+    <w:p>
+      <w:pPr>
+        <w:numPr>
+          <w:ilvl w:val="0"/>
+          <w:numId w:val="17"/>
         </w:numPr>
         <w:spacing w:after="14" w:line="268" w:lineRule="auto"/>
         <w:ind w:hanging="360"/>
@@ -2064,43 +2670,22 @@
         <w:rPr>
           <w:b/>
         </w:rPr>
-        <w:t xml:space="preserve">RNF06 – Portabilidad: </w:t>
-      </w:r>
-    </w:p>
-    <w:p>
-      <w:pPr>
-        <w:spacing w:after="14" w:line="268" w:lineRule="auto"/>
+        <w:t xml:space="preserve">Gestión de perfiles de usuario: </w:t>
+      </w:r>
+    </w:p>
+    <w:p>
+      <w:pPr>
         <w:ind w:left="730"/>
       </w:pPr>
       <w:r>
-        <w:t xml:space="preserve">La aplicación debe ser </w:t>
-      </w:r>
-      <w:r>
-        <w:rPr>
-          <w:b/>
-        </w:rPr>
-        <w:t>compatible con navegadores modernos (Chrome, Firefox, Edge, Safari)</w:t>
-      </w:r>
-      <w:r>
-        <w:t xml:space="preserve"> y ser </w:t>
-      </w:r>
-      <w:proofErr w:type="spellStart"/>
-      <w:r>
-        <w:rPr>
-          <w:b/>
-        </w:rPr>
-        <w:t>responsive</w:t>
-      </w:r>
-      <w:proofErr w:type="spellEnd"/>
-      <w:r>
-        <w:t xml:space="preserve"> en móviles. </w:t>
+        <w:t xml:space="preserve">Registro, autenticación y actualización de datos personales (edad, género, peso, altura, objetivos). </w:t>
       </w:r>
     </w:p>
     <w:p>
       <w:pPr>
         <w:numPr>
           <w:ilvl w:val="0"/>
-          <w:numId w:val="12"/>
+          <w:numId w:val="17"/>
         </w:numPr>
         <w:spacing w:after="14" w:line="268" w:lineRule="auto"/>
         <w:ind w:hanging="360"/>
@@ -2109,7 +2694,183 @@
         <w:rPr>
           <w:b/>
         </w:rPr>
-        <w:t xml:space="preserve">RNF07 – Disponibilidad: </w:t>
+        <w:t xml:space="preserve">Preferencias alimenticias: </w:t>
+      </w:r>
+    </w:p>
+    <w:p>
+      <w:pPr>
+        <w:ind w:left="730"/>
+      </w:pPr>
+      <w:r>
+        <w:t xml:space="preserve">Ingreso de gustos, alergias, restricciones alimenticias y presupuesto económico. </w:t>
+      </w:r>
+    </w:p>
+    <w:p>
+      <w:pPr>
+        <w:numPr>
+          <w:ilvl w:val="0"/>
+          <w:numId w:val="17"/>
+        </w:numPr>
+        <w:spacing w:after="14" w:line="268" w:lineRule="auto"/>
+        <w:ind w:hanging="360"/>
+      </w:pPr>
+      <w:proofErr w:type="spellStart"/>
+      <w:r>
+        <w:rPr>
+          <w:b/>
+        </w:rPr>
+        <w:t>Chatbot</w:t>
+      </w:r>
+      <w:proofErr w:type="spellEnd"/>
+      <w:r>
+        <w:rPr>
+          <w:b/>
+        </w:rPr>
+        <w:t xml:space="preserve"> inteligente (versión básica): </w:t>
+      </w:r>
+    </w:p>
+    <w:p>
+      <w:pPr>
+        <w:ind w:left="730"/>
+      </w:pPr>
+      <w:r>
+        <w:t xml:space="preserve">Recomendaciones personalizadas de dietas y rutinas de ejercicio mediante un asistente virtual basado en reglas y condiciones. </w:t>
+      </w:r>
+    </w:p>
+    <w:p>
+      <w:pPr>
+        <w:numPr>
+          <w:ilvl w:val="0"/>
+          <w:numId w:val="17"/>
+        </w:numPr>
+        <w:spacing w:after="14" w:line="268" w:lineRule="auto"/>
+        <w:ind w:hanging="360"/>
+      </w:pPr>
+      <w:r>
+        <w:rPr>
+          <w:b/>
+        </w:rPr>
+        <w:t xml:space="preserve">Generación de dietas personalizadas: </w:t>
+      </w:r>
+    </w:p>
+    <w:p>
+      <w:pPr>
+        <w:ind w:left="730"/>
+      </w:pPr>
+      <w:r>
+        <w:t xml:space="preserve">Planes ajustados a las características y preferencias del usuario. </w:t>
+      </w:r>
+    </w:p>
+    <w:p>
+      <w:pPr>
+        <w:numPr>
+          <w:ilvl w:val="0"/>
+          <w:numId w:val="17"/>
+        </w:numPr>
+        <w:spacing w:after="14" w:line="268" w:lineRule="auto"/>
+        <w:ind w:hanging="360"/>
+      </w:pPr>
+      <w:r>
+        <w:rPr>
+          <w:b/>
+        </w:rPr>
+        <w:t xml:space="preserve">Historial de planes: </w:t>
+      </w:r>
+    </w:p>
+    <w:p>
+      <w:pPr>
+        <w:ind w:left="730"/>
+      </w:pPr>
+      <w:r>
+        <w:t xml:space="preserve">Consulta y recuperación de dietas o rutinas anteriores. </w:t>
+      </w:r>
+    </w:p>
+    <w:p>
+      <w:pPr>
+        <w:numPr>
+          <w:ilvl w:val="0"/>
+          <w:numId w:val="17"/>
+        </w:numPr>
+        <w:spacing w:after="14" w:line="268" w:lineRule="auto"/>
+        <w:ind w:hanging="360"/>
+      </w:pPr>
+      <w:r>
+        <w:rPr>
+          <w:b/>
+        </w:rPr>
+        <w:t xml:space="preserve">Seguimiento del progreso: </w:t>
+      </w:r>
+    </w:p>
+    <w:p>
+      <w:pPr>
+        <w:ind w:left="730"/>
+      </w:pPr>
+      <w:r>
+        <w:t xml:space="preserve">Registro de evolución física (peso, IMC, indicadores básicos) con representación gráfica. </w:t>
+      </w:r>
+    </w:p>
+    <w:p>
+      <w:pPr>
+        <w:numPr>
+          <w:ilvl w:val="0"/>
+          <w:numId w:val="17"/>
+        </w:numPr>
+        <w:spacing w:after="14" w:line="268" w:lineRule="auto"/>
+        <w:ind w:hanging="360"/>
+      </w:pPr>
+      <w:r>
+        <w:rPr>
+          <w:b/>
+        </w:rPr>
+        <w:t xml:space="preserve">Recordatorios y alertas: </w:t>
+      </w:r>
+    </w:p>
+    <w:p>
+      <w:pPr>
+        <w:ind w:left="730"/>
+      </w:pPr>
+      <w:r>
+        <w:t xml:space="preserve">Notificaciones sobre alimentación, ejercicios y hábitos (ej. hidratación). </w:t>
+      </w:r>
+    </w:p>
+    <w:p>
+      <w:pPr>
+        <w:numPr>
+          <w:ilvl w:val="0"/>
+          <w:numId w:val="17"/>
+        </w:numPr>
+        <w:spacing w:after="14" w:line="268" w:lineRule="auto"/>
+        <w:ind w:hanging="360"/>
+      </w:pPr>
+      <w:r>
+        <w:rPr>
+          <w:b/>
+        </w:rPr>
+        <w:t xml:space="preserve">Panel para entrenadores y nutricionistas: </w:t>
+      </w:r>
+    </w:p>
+    <w:p>
+      <w:pPr>
+        <w:ind w:left="730"/>
+      </w:pPr>
+      <w:r>
+        <w:t xml:space="preserve">Visualización del estado general de atletas, historial de planes y posibilidad de realizar ajustes básicos. </w:t>
+      </w:r>
+    </w:p>
+    <w:p>
+      <w:pPr>
+        <w:numPr>
+          <w:ilvl w:val="0"/>
+          <w:numId w:val="17"/>
+        </w:numPr>
+        <w:spacing w:after="14" w:line="268" w:lineRule="auto"/>
+        <w:ind w:hanging="360"/>
+      </w:pPr>
+      <w:r>
+        <w:rPr>
+          <w:b/>
+        </w:rPr>
+        <w:t xml:space="preserve">Administración del sistema: </w:t>
       </w:r>
     </w:p>
     <w:p>
@@ -2118,22 +2879,7 @@
         <w:ind w:left="730"/>
       </w:pPr>
       <w:r>
-        <w:t xml:space="preserve">El sistema debe estar disponible el </w:t>
-      </w:r>
-      <w:r>
-        <w:rPr>
-          <w:b/>
-        </w:rPr>
-        <w:t>9</w:t>
-      </w:r>
-      <w:r>
-        <w:rPr>
-          <w:b/>
-        </w:rPr>
-        <w:t>9% del tiempo (24/7)</w:t>
-      </w:r>
-      <w:r>
-        <w:t xml:space="preserve"> en producción. </w:t>
+        <w:t xml:space="preserve">Gestión de usuarios, monitoreo de uso del sistema, estadísticas y auditoría básica. </w:t>
       </w:r>
     </w:p>
     <w:p>
@@ -2142,185 +2888,14 @@
         <w:ind w:left="390" w:hanging="405"/>
       </w:pPr>
       <w:r>
-        <w:t xml:space="preserve">Requisitos de Interfaz de Usuario </w:t>
+        <w:t xml:space="preserve">Lo que NO incluirá (por ahora) </w:t>
       </w:r>
     </w:p>
     <w:p>
       <w:pPr>
         <w:numPr>
           <w:ilvl w:val="0"/>
-          <w:numId w:val="13"/>
-        </w:numPr>
-        <w:ind w:hanging="360"/>
-      </w:pPr>
-      <w:r>
-        <w:t xml:space="preserve">La interfaz deberá ser </w:t>
-      </w:r>
-      <w:r>
-        <w:t>minimalista, clara y atractiva</w:t>
-      </w:r>
-      <w:r>
-        <w:t xml:space="preserve">, con menús bien definidos. </w:t>
-      </w:r>
-    </w:p>
-    <w:p>
-      <w:pPr>
-        <w:numPr>
-          <w:ilvl w:val="0"/>
-          <w:numId w:val="13"/>
-        </w:numPr>
-        <w:ind w:hanging="360"/>
-      </w:pPr>
-      <w:r>
-        <w:t xml:space="preserve">El sistema debe incluir </w:t>
-      </w:r>
-      <w:r>
-        <w:t>pantallas principales</w:t>
-      </w:r>
-      <w:r>
-        <w:t xml:space="preserve">: </w:t>
-      </w:r>
-    </w:p>
-    <w:p>
-      <w:pPr>
-        <w:pStyle w:val="ListParagraph"/>
-        <w:numPr>
-          <w:ilvl w:val="1"/>
-          <w:numId w:val="23"/>
-        </w:numPr>
-        <w:spacing w:after="14" w:line="268" w:lineRule="auto"/>
-      </w:pPr>
-      <w:r>
-        <w:t>Registro/</w:t>
-      </w:r>
-      <w:proofErr w:type="spellStart"/>
-      <w:r>
-        <w:t>Login</w:t>
-      </w:r>
-      <w:proofErr w:type="spellEnd"/>
-      <w:r>
-        <w:t xml:space="preserve"> de usuario </w:t>
-      </w:r>
-    </w:p>
-    <w:p>
-      <w:pPr>
-        <w:pStyle w:val="ListParagraph"/>
-        <w:numPr>
-          <w:ilvl w:val="1"/>
-          <w:numId w:val="23"/>
-        </w:numPr>
-      </w:pPr>
-      <w:proofErr w:type="spellStart"/>
-      <w:r>
-        <w:t>Dashboard</w:t>
-      </w:r>
-      <w:proofErr w:type="spellEnd"/>
-      <w:r>
-        <w:t xml:space="preserve"> personal</w:t>
-      </w:r>
-      <w:r>
-        <w:t xml:space="preserve"> </w:t>
-      </w:r>
-      <w:r>
-        <w:t xml:space="preserve">(perfil, progreso, historial, preferencias) </w:t>
-      </w:r>
-    </w:p>
-    <w:p>
-      <w:pPr>
-        <w:pStyle w:val="ListParagraph"/>
-        <w:numPr>
-          <w:ilvl w:val="1"/>
-          <w:numId w:val="23"/>
-        </w:numPr>
-        <w:spacing w:after="14" w:line="268" w:lineRule="auto"/>
-      </w:pPr>
-      <w:proofErr w:type="spellStart"/>
-      <w:r>
-        <w:t>Chatbot</w:t>
-      </w:r>
-      <w:proofErr w:type="spellEnd"/>
-      <w:r>
-        <w:t xml:space="preserve"> interactivo </w:t>
-      </w:r>
-    </w:p>
-    <w:p>
-      <w:pPr>
-        <w:pStyle w:val="ListParagraph"/>
-        <w:numPr>
-          <w:ilvl w:val="1"/>
-          <w:numId w:val="23"/>
-        </w:numPr>
-        <w:spacing w:after="14" w:line="268" w:lineRule="auto"/>
-      </w:pPr>
-      <w:r>
-        <w:t xml:space="preserve">Módulo de progreso con gráficos </w:t>
-      </w:r>
-    </w:p>
-    <w:p>
-      <w:pPr>
-        <w:pStyle w:val="ListParagraph"/>
-        <w:numPr>
-          <w:ilvl w:val="1"/>
-          <w:numId w:val="23"/>
-        </w:numPr>
-        <w:spacing w:after="14" w:line="268" w:lineRule="auto"/>
-      </w:pPr>
-      <w:r>
-        <w:t xml:space="preserve">Panel de profesionales (nutricionistas/entrenadores) </w:t>
-      </w:r>
-    </w:p>
-    <w:p>
-      <w:pPr>
-        <w:pStyle w:val="ListParagraph"/>
-        <w:numPr>
-          <w:ilvl w:val="1"/>
-          <w:numId w:val="23"/>
-        </w:numPr>
-        <w:spacing w:after="14" w:line="268" w:lineRule="auto"/>
-      </w:pPr>
-      <w:r>
-        <w:t xml:space="preserve">Panel de administración </w:t>
-      </w:r>
-    </w:p>
-    <w:p>
-      <w:pPr>
-        <w:numPr>
-          <w:ilvl w:val="0"/>
-          <w:numId w:val="13"/>
-        </w:numPr>
-        <w:spacing w:after="194"/>
-        <w:ind w:hanging="360"/>
-      </w:pPr>
-      <w:r>
-        <w:t>D</w:t>
-      </w:r>
-      <w:r>
-        <w:t xml:space="preserve">ebe incluir </w:t>
-      </w:r>
-      <w:r>
-        <w:t>accesibilidad básica</w:t>
-      </w:r>
-      <w:r>
-        <w:t>, como contraste adecuado y fuentes l</w:t>
-      </w:r>
-      <w:r>
-        <w:t xml:space="preserve">egibles. </w:t>
-      </w:r>
-    </w:p>
-    <w:p>
-      <w:pPr>
-        <w:pStyle w:val="Heading2"/>
-        <w:ind w:left="390" w:hanging="405"/>
-      </w:pPr>
-      <w:r>
-        <w:t xml:space="preserve">Requisitos de Hardware y Software </w:t>
-      </w:r>
-    </w:p>
-    <w:p>
-      <w:pPr>
-        <w:numPr>
-          <w:ilvl w:val="0"/>
-          <w:numId w:val="14"/>
+          <w:numId w:val="18"/>
         </w:numPr>
         <w:spacing w:after="14" w:line="268" w:lineRule="auto"/>
         <w:ind w:hanging="360"/>
@@ -2329,76 +2904,22 @@
         <w:rPr>
           <w:b/>
         </w:rPr>
-        <w:t xml:space="preserve">Servidor: </w:t>
-      </w:r>
-    </w:p>
-    <w:p>
-      <w:pPr>
-        <w:numPr>
-          <w:ilvl w:val="1"/>
-          <w:numId w:val="24"/>
-        </w:numPr>
-      </w:pPr>
-      <w:r>
-        <w:t xml:space="preserve">Sistema operativo Linux/Windows Server. </w:t>
-      </w:r>
-    </w:p>
-    <w:p>
-      <w:pPr>
-        <w:pStyle w:val="ListParagraph"/>
-        <w:numPr>
-          <w:ilvl w:val="1"/>
-          <w:numId w:val="24"/>
-        </w:numPr>
-      </w:pPr>
-      <w:r>
-        <w:t xml:space="preserve">Soporte para </w:t>
-      </w:r>
-      <w:r>
-        <w:t xml:space="preserve">MySQL. </w:t>
-      </w:r>
-    </w:p>
-    <w:p>
-      <w:pPr>
-        <w:pStyle w:val="ListParagraph"/>
-        <w:numPr>
-          <w:ilvl w:val="1"/>
-          <w:numId w:val="24"/>
-        </w:numPr>
-      </w:pPr>
-      <w:r>
-        <w:t xml:space="preserve">Memoria mínima: 8 GB RAM. </w:t>
-      </w:r>
-    </w:p>
-    <w:p>
-      <w:pPr>
-        <w:pStyle w:val="ListParagraph"/>
-        <w:numPr>
-          <w:ilvl w:val="1"/>
-          <w:numId w:val="24"/>
-        </w:numPr>
-      </w:pPr>
-      <w:r>
-        <w:t xml:space="preserve">Procesador: 4 núcleos. </w:t>
-      </w:r>
-    </w:p>
-    <w:p>
-      <w:pPr>
-        <w:pStyle w:val="ListParagraph"/>
-        <w:numPr>
-          <w:ilvl w:val="1"/>
-          <w:numId w:val="24"/>
-        </w:numPr>
-      </w:pPr>
-      <w:r>
-        <w:t xml:space="preserve">Almacenamiento mínimo: 200 GB. </w:t>
+        <w:t xml:space="preserve">Aplicaciones móviles nativas (Android/iOS): </w:t>
+      </w:r>
+    </w:p>
+    <w:p>
+      <w:pPr>
+        <w:ind w:left="730"/>
+      </w:pPr>
+      <w:r>
+        <w:t xml:space="preserve">Inicialmente solo se ofrecerá una interfaz web responsiva. </w:t>
       </w:r>
     </w:p>
     <w:p>
       <w:pPr>
         <w:numPr>
           <w:ilvl w:val="0"/>
-          <w:numId w:val="14"/>
+          <w:numId w:val="18"/>
         </w:numPr>
         <w:spacing w:after="14" w:line="268" w:lineRule="auto"/>
         <w:ind w:hanging="360"/>
@@ -2407,113 +2928,17 @@
         <w:rPr>
           <w:b/>
         </w:rPr>
-        <w:t>C</w:t>
-      </w:r>
-      <w:r>
-        <w:rPr>
-          <w:b/>
-        </w:rPr>
-        <w:t xml:space="preserve">liente: </w:t>
-      </w:r>
-    </w:p>
-    <w:p>
-      <w:pPr>
-        <w:pStyle w:val="ListParagraph"/>
-        <w:numPr>
-          <w:ilvl w:val="1"/>
-          <w:numId w:val="25"/>
-        </w:numPr>
-      </w:pPr>
-      <w:r>
-        <w:t xml:space="preserve">Navegadores: </w:t>
-      </w:r>
-      <w:r>
-        <w:t xml:space="preserve">Chrome, Firefox, Edge, Safari (últimas versiones). </w:t>
-      </w:r>
-    </w:p>
-    <w:p>
-      <w:pPr>
-        <w:pStyle w:val="ListParagraph"/>
-        <w:numPr>
-          <w:ilvl w:val="1"/>
-          <w:numId w:val="25"/>
-        </w:numPr>
-      </w:pPr>
-      <w:r>
-        <w:t xml:space="preserve">Dispositivos móviles con Android </w:t>
-      </w:r>
-      <w:proofErr w:type="gramStart"/>
-      <w:r>
-        <w:t>e</w:t>
-      </w:r>
-      <w:proofErr w:type="gramEnd"/>
-      <w:r>
-        <w:t xml:space="preserve"> iOS (vía interfaz </w:t>
-      </w:r>
-      <w:proofErr w:type="spellStart"/>
-      <w:r>
-        <w:t>responsive</w:t>
-      </w:r>
-      <w:proofErr w:type="spellEnd"/>
-      <w:r>
-        <w:t xml:space="preserve">). </w:t>
-      </w:r>
-    </w:p>
-    <w:p>
-      <w:pPr>
-        <w:pStyle w:val="ListParagraph"/>
-        <w:numPr>
-          <w:ilvl w:val="1"/>
-          <w:numId w:val="25"/>
-        </w:numPr>
-        <w:spacing w:after="278"/>
-      </w:pPr>
-      <w:r>
-        <w:t xml:space="preserve">Conexión a internet mínima de 2 Mbps. </w:t>
-      </w:r>
-    </w:p>
-    <w:p>
-      <w:pPr>
-        <w:spacing w:after="278"/>
-      </w:pPr>
-    </w:p>
-    <w:p>
-      <w:pPr>
-        <w:spacing w:after="278"/>
-      </w:pPr>
-    </w:p>
-    <w:p>
-      <w:pPr>
-        <w:spacing w:after="278"/>
-      </w:pPr>
-    </w:p>
-    <w:p>
-      <w:pPr>
-        <w:pStyle w:val="Heading1"/>
-        <w:ind w:left="345" w:hanging="360"/>
-      </w:pPr>
-      <w:r>
-        <w:lastRenderedPageBreak/>
-        <w:t xml:space="preserve">Riesgos y Limitaciones </w:t>
-      </w:r>
-    </w:p>
-    <w:p>
-      <w:pPr>
-        <w:pStyle w:val="Heading2"/>
-        <w:ind w:left="390" w:hanging="405"/>
-      </w:pPr>
-      <w:r>
-        <w:t>R</w:t>
-      </w:r>
-      <w:r>
-        <w:t xml:space="preserve">iesgos </w:t>
+        <w:t xml:space="preserve">Integración con dispositivos wearables (smartwatches, pulseras fitness): </w:t>
+      </w:r>
+      <w:r>
+        <w:t xml:space="preserve">No se contempla en la primera versión. </w:t>
       </w:r>
     </w:p>
     <w:p>
       <w:pPr>
         <w:numPr>
           <w:ilvl w:val="0"/>
-          <w:numId w:val="15"/>
+          <w:numId w:val="18"/>
         </w:numPr>
         <w:spacing w:after="14" w:line="268" w:lineRule="auto"/>
         <w:ind w:hanging="360"/>
@@ -2522,95 +2947,36 @@
         <w:rPr>
           <w:b/>
         </w:rPr>
-        <w:t xml:space="preserve">Riesgos Técnicos </w:t>
-      </w:r>
-    </w:p>
-    <w:p>
-      <w:pPr>
-        <w:pStyle w:val="ListParagraph"/>
+        <w:t xml:space="preserve">Reconocimiento avanzado de lenguaje natural en el </w:t>
+      </w:r>
+      <w:proofErr w:type="spellStart"/>
+      <w:r>
+        <w:rPr>
+          <w:b/>
+        </w:rPr>
+        <w:t>chatbot</w:t>
+      </w:r>
+      <w:proofErr w:type="spellEnd"/>
+      <w:r>
+        <w:rPr>
+          <w:b/>
+        </w:rPr>
+        <w:t xml:space="preserve">: </w:t>
+      </w:r>
+    </w:p>
+    <w:p>
+      <w:pPr>
+        <w:ind w:left="730"/>
+      </w:pPr>
+      <w:r>
+        <w:t xml:space="preserve">Se usará una IA básica con reglas predefinidas; futuras versiones podrían incluir NLP avanzado. </w:t>
+      </w:r>
+    </w:p>
+    <w:p>
+      <w:pPr>
         <w:numPr>
           <w:ilvl w:val="0"/>
-          <w:numId w:val="26"/>
-        </w:numPr>
-      </w:pPr>
-      <w:r>
-        <w:rPr>
-          <w:b/>
-        </w:rPr>
-        <w:t>R1:</w:t>
-      </w:r>
-      <w:r>
-        <w:t xml:space="preserve"> Posible sobrecarga del servidor si la </w:t>
-      </w:r>
-      <w:r>
-        <w:t xml:space="preserve">cantidad de usuarios crece más rápido de lo previsto. </w:t>
-      </w:r>
-    </w:p>
-    <w:p>
-      <w:pPr>
-        <w:pStyle w:val="ListParagraph"/>
-        <w:numPr>
-          <w:ilvl w:val="0"/>
-          <w:numId w:val="26"/>
-        </w:numPr>
-      </w:pPr>
-      <w:r>
-        <w:rPr>
-          <w:b/>
-        </w:rPr>
-        <w:t>R2:</w:t>
-      </w:r>
-      <w:r>
-        <w:t xml:space="preserve"> Fallos en la integración de la IA, lo que podría limitar la personalización de las recomendaciones. </w:t>
-      </w:r>
-    </w:p>
-    <w:p>
-      <w:pPr>
-        <w:pStyle w:val="ListParagraph"/>
-        <w:numPr>
-          <w:ilvl w:val="0"/>
-          <w:numId w:val="26"/>
-        </w:numPr>
-      </w:pPr>
-      <w:r>
-        <w:rPr>
-          <w:b/>
-        </w:rPr>
-        <w:t>R3:</w:t>
-      </w:r>
-      <w:r>
-        <w:t xml:space="preserve"> Vulnerabilidades de seguridad en el manejo de datos sensibles de salud y nutrición. </w:t>
-      </w:r>
-    </w:p>
-    <w:p>
-      <w:pPr>
-        <w:pStyle w:val="ListParagraph"/>
-        <w:numPr>
-          <w:ilvl w:val="0"/>
-          <w:numId w:val="26"/>
-        </w:numPr>
-      </w:pPr>
-      <w:r>
-        <w:rPr>
-          <w:b/>
-        </w:rPr>
-        <w:t>R</w:t>
-      </w:r>
-      <w:r>
-        <w:rPr>
-          <w:b/>
-        </w:rPr>
-        <w:t>4:</w:t>
-      </w:r>
-      <w:r>
-        <w:t xml:space="preserve"> Riesgo de incompatibilidad entre dispositivos móviles y navegadores antiguos. </w:t>
-      </w:r>
-    </w:p>
-    <w:p>
-      <w:pPr>
-        <w:numPr>
-          <w:ilvl w:val="0"/>
-          <w:numId w:val="15"/>
+          <w:numId w:val="18"/>
         </w:numPr>
         <w:spacing w:after="14" w:line="268" w:lineRule="auto"/>
         <w:ind w:hanging="360"/>
@@ -2619,99 +2985,22 @@
         <w:rPr>
           <w:b/>
         </w:rPr>
-        <w:t>R</w:t>
-      </w:r>
-      <w:r>
-        <w:rPr>
-          <w:b/>
-        </w:rPr>
-        <w:t xml:space="preserve">iesgos de Proyecto </w:t>
-      </w:r>
-    </w:p>
-    <w:p>
-      <w:pPr>
-        <w:pStyle w:val="ListParagraph"/>
-        <w:numPr>
-          <w:ilvl w:val="1"/>
-          <w:numId w:val="27"/>
-        </w:numPr>
-      </w:pPr>
-      <w:r>
-        <w:rPr>
-          <w:b/>
-        </w:rPr>
-        <w:t>R5:</w:t>
-      </w:r>
-      <w:r>
-        <w:t xml:space="preserve"> Retrasos en la implementación de módulos críticos (</w:t>
-      </w:r>
-      <w:proofErr w:type="spellStart"/>
-      <w:r>
-        <w:t>chatbot</w:t>
-      </w:r>
-      <w:proofErr w:type="spellEnd"/>
-      <w:r>
-        <w:t xml:space="preserve">, panel de entrenadores). </w:t>
-      </w:r>
-    </w:p>
-    <w:p>
-      <w:pPr>
-        <w:pStyle w:val="ListParagraph"/>
-        <w:numPr>
-          <w:ilvl w:val="1"/>
-          <w:numId w:val="27"/>
-        </w:numPr>
-      </w:pPr>
-      <w:r>
-        <w:rPr>
-          <w:b/>
-        </w:rPr>
-        <w:t>R6:</w:t>
-      </w:r>
-      <w:r>
-        <w:t xml:space="preserve"> Limitación en la disponibilidad de recursos del equipo de </w:t>
-      </w:r>
-      <w:r>
-        <w:t>desarrollo (horas de</w:t>
-      </w:r>
-      <w:r>
-        <w:t xml:space="preserve"> </w:t>
-      </w:r>
-      <w:r>
-        <w:t xml:space="preserve">dedicación reducidas). </w:t>
-      </w:r>
-    </w:p>
-    <w:p>
-      <w:pPr>
-        <w:pStyle w:val="ListParagraph"/>
-        <w:numPr>
-          <w:ilvl w:val="1"/>
-          <w:numId w:val="27"/>
-        </w:numPr>
-      </w:pPr>
-      <w:r>
-        <w:rPr>
-          <w:b/>
-        </w:rPr>
-        <w:t>R7:</w:t>
-      </w:r>
-      <w:r>
-        <w:t xml:space="preserve"> Dependencia de servicios de terceros (servicios en la nube, librerías de IA, </w:t>
-      </w:r>
-      <w:proofErr w:type="spellStart"/>
-      <w:r>
-        <w:t>APIs</w:t>
-      </w:r>
-      <w:proofErr w:type="spellEnd"/>
-      <w:r>
-        <w:t xml:space="preserve"> de autenticación). </w:t>
+        <w:t xml:space="preserve">Colaboración en tiempo real entre usuarios: </w:t>
+      </w:r>
+    </w:p>
+    <w:p>
+      <w:pPr>
+        <w:ind w:left="730"/>
+      </w:pPr>
+      <w:r>
+        <w:t xml:space="preserve">No habrá foros, chats grupales ni comunidades en esta versión. </w:t>
       </w:r>
     </w:p>
     <w:p>
       <w:pPr>
         <w:numPr>
           <w:ilvl w:val="0"/>
-          <w:numId w:val="15"/>
+          <w:numId w:val="18"/>
         </w:numPr>
         <w:spacing w:after="14" w:line="268" w:lineRule="auto"/>
         <w:ind w:hanging="360"/>
@@ -2720,249 +3009,22 @@
         <w:rPr>
           <w:b/>
         </w:rPr>
-        <w:t>R</w:t>
-      </w:r>
-      <w:r>
-        <w:rPr>
-          <w:b/>
-        </w:rPr>
-        <w:t xml:space="preserve">iesgos de Negocio </w:t>
-      </w:r>
-    </w:p>
-    <w:p>
-      <w:pPr>
-        <w:pStyle w:val="ListParagraph"/>
-        <w:numPr>
-          <w:ilvl w:val="1"/>
-          <w:numId w:val="28"/>
-        </w:numPr>
-      </w:pPr>
-      <w:r>
-        <w:rPr>
-          <w:b/>
-        </w:rPr>
-        <w:t>R8:</w:t>
-      </w:r>
-      <w:r>
-        <w:t xml:space="preserve"> Baja adopción por parte de usuarios si la interfaz no resulta lo suficientement</w:t>
-      </w:r>
-      <w:r>
-        <w:t xml:space="preserve">e amigable. </w:t>
-      </w:r>
-    </w:p>
-    <w:p>
-      <w:pPr>
-        <w:pStyle w:val="ListParagraph"/>
-        <w:numPr>
-          <w:ilvl w:val="1"/>
-          <w:numId w:val="28"/>
-        </w:numPr>
-      </w:pPr>
-      <w:r>
-        <w:rPr>
-          <w:b/>
-        </w:rPr>
-        <w:t>R9:</w:t>
-      </w:r>
-      <w:r>
-        <w:t xml:space="preserve"> Posible resistencia de entrenadores/nutricionistas a utilizar el sistema si consideran insuficientes las funciones del panel profesional. </w:t>
-      </w:r>
-    </w:p>
-    <w:p>
-      <w:pPr>
-        <w:pStyle w:val="ListParagraph"/>
-        <w:numPr>
-          <w:ilvl w:val="1"/>
-          <w:numId w:val="28"/>
-        </w:numPr>
-        <w:spacing w:after="191"/>
-      </w:pPr>
-      <w:r>
-        <w:rPr>
-          <w:b/>
-        </w:rPr>
-        <w:t>R10:</w:t>
-      </w:r>
-      <w:r>
-        <w:t xml:space="preserve"> Riesgo de incumplimiento normativo en caso de no actualizarse frente a cambios en leyes de </w:t>
-      </w:r>
-      <w:r>
-        <w:t xml:space="preserve">protección de datos. </w:t>
-      </w:r>
-    </w:p>
-    <w:p>
-      <w:pPr>
-        <w:pStyle w:val="Heading2"/>
-        <w:ind w:left="390" w:hanging="405"/>
-      </w:pPr>
-      <w:r>
-        <w:t>L</w:t>
-      </w:r>
-      <w:r>
-        <w:t xml:space="preserve">imitaciones </w:t>
-      </w:r>
-    </w:p>
-    <w:p>
-      <w:pPr>
-        <w:pStyle w:val="ListParagraph"/>
+        <w:t xml:space="preserve">Integración con plataformas externas de salud o gimnasios: </w:t>
+      </w:r>
+    </w:p>
+    <w:p>
+      <w:pPr>
+        <w:ind w:left="730"/>
+      </w:pPr>
+      <w:r>
+        <w:t xml:space="preserve">Por el momento no se conectará con bases de datos de gimnasios o aplicaciones de terceros. </w:t>
+      </w:r>
+    </w:p>
+    <w:p>
+      <w:pPr>
         <w:numPr>
           <w:ilvl w:val="0"/>
-          <w:numId w:val="29"/>
-        </w:numPr>
-      </w:pPr>
-      <w:r>
-        <w:rPr>
-          <w:b/>
-        </w:rPr>
-        <w:t>L1:</w:t>
-      </w:r>
-      <w:r>
-        <w:t xml:space="preserve"> La primera versión de </w:t>
-      </w:r>
-      <w:proofErr w:type="spellStart"/>
-      <w:r>
-        <w:t>NutriGym</w:t>
-      </w:r>
-      <w:proofErr w:type="spellEnd"/>
-      <w:r>
-        <w:t xml:space="preserve"> no incluirá integración con dispositivos externos (wearables como relojes inteligentes o pulseras fitness). </w:t>
-      </w:r>
-    </w:p>
-    <w:p>
-      <w:pPr>
-        <w:pStyle w:val="ListParagraph"/>
-        <w:numPr>
-          <w:ilvl w:val="0"/>
-          <w:numId w:val="29"/>
-        </w:numPr>
-      </w:pPr>
-      <w:r>
-        <w:rPr>
-          <w:b/>
-        </w:rPr>
-        <w:t>L2:</w:t>
-      </w:r>
-      <w:r>
-        <w:t xml:space="preserve"> No habrá soporte de uso offline; la aplicación dependerá siempre de cone</w:t>
-      </w:r>
-      <w:r>
-        <w:t xml:space="preserve">xión a internet. </w:t>
-      </w:r>
-    </w:p>
-    <w:p>
-      <w:pPr>
-        <w:pStyle w:val="ListParagraph"/>
-        <w:numPr>
-          <w:ilvl w:val="0"/>
-          <w:numId w:val="29"/>
-        </w:numPr>
-      </w:pPr>
-      <w:r>
-        <w:rPr>
-          <w:b/>
-        </w:rPr>
-        <w:t>L3:</w:t>
-      </w:r>
-      <w:r>
-        <w:t xml:space="preserve"> El </w:t>
-      </w:r>
-      <w:proofErr w:type="spellStart"/>
-      <w:r>
-        <w:t>chatbot</w:t>
-      </w:r>
-      <w:proofErr w:type="spellEnd"/>
-      <w:r>
-        <w:t xml:space="preserve"> inicial se basará en reglas y respuestas predefinidas, sin capacidades avanzadas de lenguaje natural (esto se considerará en versiones futuras). </w:t>
-      </w:r>
-    </w:p>
-    <w:p>
-      <w:pPr>
-        <w:pStyle w:val="ListParagraph"/>
-        <w:numPr>
-          <w:ilvl w:val="0"/>
-          <w:numId w:val="29"/>
-        </w:numPr>
-      </w:pPr>
-      <w:r>
-        <w:rPr>
-          <w:b/>
-        </w:rPr>
-        <w:t>L4:</w:t>
-      </w:r>
-      <w:r>
-        <w:t xml:space="preserve"> No se incluirán aplicaciones móviles nativas (Android/iOS) en la primera </w:t>
-      </w:r>
-      <w:r>
-        <w:t xml:space="preserve">versión, solo interfaz web responsiva. </w:t>
-      </w:r>
-    </w:p>
-    <w:p>
-      <w:pPr>
-        <w:pStyle w:val="ListParagraph"/>
-        <w:numPr>
-          <w:ilvl w:val="0"/>
-          <w:numId w:val="29"/>
-        </w:numPr>
-      </w:pPr>
-      <w:r>
-        <w:rPr>
-          <w:b/>
-        </w:rPr>
-        <w:t>L5:</w:t>
-      </w:r>
-      <w:r>
-        <w:t xml:space="preserve"> El módulo de entrenamiento físico estará limitado a sugerencias básicas, sin rutinas avanzadas ni integración con gimnasios en la primera fase. </w:t>
-      </w:r>
-    </w:p>
-    <w:p>
-      <w:pPr>
-        <w:pStyle w:val="ListParagraph"/>
-        <w:numPr>
-          <w:ilvl w:val="0"/>
-          <w:numId w:val="29"/>
-        </w:numPr>
-        <w:spacing w:after="275"/>
-      </w:pPr>
-      <w:r>
-        <w:rPr>
-          <w:b/>
-        </w:rPr>
-        <w:t>L6:</w:t>
-      </w:r>
-      <w:r>
-        <w:t xml:space="preserve"> El sistema en su fase inicial soportará un número limitado de </w:t>
-      </w:r>
-      <w:r>
-        <w:t xml:space="preserve">usuarios concurrentes (escala pequeña-mediana). </w:t>
-      </w:r>
-    </w:p>
-    <w:p>
-      <w:pPr>
-        <w:pStyle w:val="Heading1"/>
-        <w:ind w:left="345" w:hanging="360"/>
-      </w:pPr>
-      <w:r>
-        <w:lastRenderedPageBreak/>
-        <w:t>A</w:t>
-      </w:r>
-      <w:r>
-        <w:t xml:space="preserve">lcance del Proyecto </w:t>
-      </w:r>
-    </w:p>
-    <w:p>
-      <w:pPr>
-        <w:pStyle w:val="Heading2"/>
-        <w:ind w:left="390" w:hanging="405"/>
-      </w:pPr>
-      <w:r>
-        <w:t xml:space="preserve">Lo que incluirá </w:t>
-      </w:r>
-    </w:p>
-    <w:p>
-      <w:pPr>
-        <w:numPr>
-          <w:ilvl w:val="0"/>
-          <w:numId w:val="17"/>
+          <w:numId w:val="18"/>
         </w:numPr>
         <w:spacing w:after="14" w:line="268" w:lineRule="auto"/>
         <w:ind w:hanging="360"/>
@@ -2971,399 +3033,6 @@
         <w:rPr>
           <w:b/>
         </w:rPr>
-        <w:t xml:space="preserve">Gestión de perfiles de usuario: </w:t>
-      </w:r>
-    </w:p>
-    <w:p>
-      <w:pPr>
-        <w:ind w:left="730"/>
-      </w:pPr>
-      <w:r>
-        <w:t xml:space="preserve">Registro, autenticación y actualización de datos personales (edad, género, peso, altura, objetivos). </w:t>
-      </w:r>
-    </w:p>
-    <w:p>
-      <w:pPr>
-        <w:numPr>
-          <w:ilvl w:val="0"/>
-          <w:numId w:val="17"/>
-        </w:numPr>
-        <w:spacing w:after="14" w:line="268" w:lineRule="auto"/>
-        <w:ind w:hanging="360"/>
-      </w:pPr>
-      <w:r>
-        <w:rPr>
-          <w:b/>
-        </w:rPr>
-        <w:t xml:space="preserve">Preferencias alimenticias: </w:t>
-      </w:r>
-    </w:p>
-    <w:p>
-      <w:pPr>
-        <w:ind w:left="730"/>
-      </w:pPr>
-      <w:r>
-        <w:t>Ingre</w:t>
-      </w:r>
-      <w:r>
-        <w:t xml:space="preserve">so de gustos, alergias, restricciones alimenticias y presupuesto económico. </w:t>
-      </w:r>
-    </w:p>
-    <w:p>
-      <w:pPr>
-        <w:numPr>
-          <w:ilvl w:val="0"/>
-          <w:numId w:val="17"/>
-        </w:numPr>
-        <w:spacing w:after="14" w:line="268" w:lineRule="auto"/>
-        <w:ind w:hanging="360"/>
-      </w:pPr>
-      <w:proofErr w:type="spellStart"/>
-      <w:r>
-        <w:rPr>
-          <w:b/>
-        </w:rPr>
-        <w:t>Chatbot</w:t>
-      </w:r>
-      <w:proofErr w:type="spellEnd"/>
-      <w:r>
-        <w:rPr>
-          <w:b/>
-        </w:rPr>
-        <w:t xml:space="preserve"> inteligente (versión básica): </w:t>
-      </w:r>
-    </w:p>
-    <w:p>
-      <w:pPr>
-        <w:ind w:left="730"/>
-      </w:pPr>
-      <w:r>
-        <w:t xml:space="preserve">Recomendaciones personalizadas de dietas y rutinas de ejercicio mediante un asistente virtual basado en reglas y condiciones. </w:t>
-      </w:r>
-    </w:p>
-    <w:p>
-      <w:pPr>
-        <w:numPr>
-          <w:ilvl w:val="0"/>
-          <w:numId w:val="17"/>
-        </w:numPr>
-        <w:spacing w:after="14" w:line="268" w:lineRule="auto"/>
-        <w:ind w:hanging="360"/>
-      </w:pPr>
-      <w:r>
-        <w:rPr>
-          <w:b/>
-        </w:rPr>
-        <w:t>Generación de</w:t>
-      </w:r>
-      <w:r>
-        <w:rPr>
-          <w:b/>
-        </w:rPr>
-        <w:t xml:space="preserve"> dietas </w:t>
-      </w:r>
-      <w:r>
-        <w:rPr>
-          <w:b/>
-        </w:rPr>
-        <w:t xml:space="preserve">personalizadas: </w:t>
-      </w:r>
-    </w:p>
-    <w:p>
-      <w:pPr>
-        <w:ind w:left="730"/>
-      </w:pPr>
-      <w:r>
-        <w:t xml:space="preserve">Planes ajustados a las características y preferencias del usuario. </w:t>
-      </w:r>
-    </w:p>
-    <w:p>
-      <w:pPr>
-        <w:numPr>
-          <w:ilvl w:val="0"/>
-          <w:numId w:val="17"/>
-        </w:numPr>
-        <w:spacing w:after="14" w:line="268" w:lineRule="auto"/>
-        <w:ind w:hanging="360"/>
-      </w:pPr>
-      <w:r>
-        <w:rPr>
-          <w:b/>
-        </w:rPr>
-        <w:t xml:space="preserve">Historial de planes: </w:t>
-      </w:r>
-    </w:p>
-    <w:p>
-      <w:pPr>
-        <w:ind w:left="730"/>
-      </w:pPr>
-      <w:r>
-        <w:t xml:space="preserve">Consulta y recuperación de dietas o rutinas anteriores. </w:t>
-      </w:r>
-    </w:p>
-    <w:p>
-      <w:pPr>
-        <w:numPr>
-          <w:ilvl w:val="0"/>
-          <w:numId w:val="17"/>
-        </w:numPr>
-        <w:spacing w:after="14" w:line="268" w:lineRule="auto"/>
-        <w:ind w:hanging="360"/>
-      </w:pPr>
-      <w:r>
-        <w:rPr>
-          <w:b/>
-        </w:rPr>
-        <w:t xml:space="preserve">Seguimiento del progreso: </w:t>
-      </w:r>
-    </w:p>
-    <w:p>
-      <w:pPr>
-        <w:ind w:left="730"/>
-      </w:pPr>
-      <w:r>
-        <w:t>Registro de evolución física (peso, IMC, indica</w:t>
-      </w:r>
-      <w:r>
-        <w:t xml:space="preserve">dores básicos) con representación gráfica. </w:t>
-      </w:r>
-    </w:p>
-    <w:p>
-      <w:pPr>
-        <w:numPr>
-          <w:ilvl w:val="0"/>
-          <w:numId w:val="17"/>
-        </w:numPr>
-        <w:spacing w:after="14" w:line="268" w:lineRule="auto"/>
-        <w:ind w:hanging="360"/>
-      </w:pPr>
-      <w:r>
-        <w:rPr>
-          <w:b/>
-        </w:rPr>
-        <w:t xml:space="preserve">Recordatorios y alertas: </w:t>
-      </w:r>
-    </w:p>
-    <w:p>
-      <w:pPr>
-        <w:ind w:left="730"/>
-      </w:pPr>
-      <w:r>
-        <w:t>Notificaciones sobre alimentación, ejercicios y hábitos (ej. hidratación)</w:t>
-      </w:r>
-      <w:r>
-        <w:t xml:space="preserve">. </w:t>
-      </w:r>
-    </w:p>
-    <w:p>
-      <w:pPr>
-        <w:numPr>
-          <w:ilvl w:val="0"/>
-          <w:numId w:val="17"/>
-        </w:numPr>
-        <w:spacing w:after="14" w:line="268" w:lineRule="auto"/>
-        <w:ind w:hanging="360"/>
-      </w:pPr>
-      <w:r>
-        <w:rPr>
-          <w:b/>
-        </w:rPr>
-        <w:t xml:space="preserve">Panel para entrenadores y nutricionistas: </w:t>
-      </w:r>
-    </w:p>
-    <w:p>
-      <w:pPr>
-        <w:ind w:left="730"/>
-      </w:pPr>
-      <w:r>
-        <w:t xml:space="preserve">Visualización del estado general de atletas, historial de planes y posibilidad de realizar ajustes básicos. </w:t>
-      </w:r>
-    </w:p>
-    <w:p>
-      <w:pPr>
-        <w:numPr>
-          <w:ilvl w:val="0"/>
-          <w:numId w:val="17"/>
-        </w:numPr>
-        <w:spacing w:after="14" w:line="268" w:lineRule="auto"/>
-        <w:ind w:hanging="360"/>
-      </w:pPr>
-      <w:r>
-        <w:rPr>
-          <w:b/>
-        </w:rPr>
-        <w:t xml:space="preserve">Administración del sistema: </w:t>
-      </w:r>
-    </w:p>
-    <w:p>
-      <w:pPr>
-        <w:spacing w:after="194"/>
-        <w:ind w:left="730"/>
-      </w:pPr>
-      <w:r>
-        <w:t xml:space="preserve">Gestión de usuarios, monitoreo de uso del sistema, estadísticas y </w:t>
-      </w:r>
-      <w:r>
-        <w:t xml:space="preserve">auditoría básica. </w:t>
-      </w:r>
-    </w:p>
-    <w:p>
-      <w:pPr>
-        <w:pStyle w:val="Heading2"/>
-        <w:ind w:left="390" w:hanging="405"/>
-      </w:pPr>
-      <w:r>
-        <w:t xml:space="preserve">Lo que NO incluirá (por ahora) </w:t>
-      </w:r>
-    </w:p>
-    <w:p>
-      <w:pPr>
-        <w:numPr>
-          <w:ilvl w:val="0"/>
-          <w:numId w:val="18"/>
-        </w:numPr>
-        <w:spacing w:after="14" w:line="268" w:lineRule="auto"/>
-        <w:ind w:hanging="360"/>
-      </w:pPr>
-      <w:r>
-        <w:rPr>
-          <w:b/>
-        </w:rPr>
-        <w:t xml:space="preserve">Aplicaciones móviles nativas (Android/iOS): </w:t>
-      </w:r>
-    </w:p>
-    <w:p>
-      <w:pPr>
-        <w:ind w:left="730"/>
-      </w:pPr>
-      <w:r>
-        <w:t xml:space="preserve">Inicialmente solo se ofrecerá una interfaz web responsiva. </w:t>
-      </w:r>
-    </w:p>
-    <w:p>
-      <w:pPr>
-        <w:numPr>
-          <w:ilvl w:val="0"/>
-          <w:numId w:val="18"/>
-        </w:numPr>
-        <w:spacing w:after="14" w:line="268" w:lineRule="auto"/>
-        <w:ind w:hanging="360"/>
-      </w:pPr>
-      <w:r>
-        <w:rPr>
-          <w:b/>
-        </w:rPr>
-        <w:t xml:space="preserve">Integración con dispositivos wearables (smartwatches, pulseras fitness): </w:t>
-      </w:r>
-      <w:r>
-        <w:t>No se contempla en la prime</w:t>
-      </w:r>
-      <w:r>
-        <w:t xml:space="preserve">ra versión. </w:t>
-      </w:r>
-    </w:p>
-    <w:p>
-      <w:pPr>
-        <w:numPr>
-          <w:ilvl w:val="0"/>
-          <w:numId w:val="18"/>
-        </w:numPr>
-        <w:spacing w:after="14" w:line="268" w:lineRule="auto"/>
-        <w:ind w:hanging="360"/>
-      </w:pPr>
-      <w:r>
-        <w:rPr>
-          <w:b/>
-        </w:rPr>
-        <w:t xml:space="preserve">Reconocimiento avanzado de lenguaje natural en el </w:t>
-      </w:r>
-      <w:proofErr w:type="spellStart"/>
-      <w:r>
-        <w:rPr>
-          <w:b/>
-        </w:rPr>
-        <w:t>chatbot</w:t>
-      </w:r>
-      <w:proofErr w:type="spellEnd"/>
-      <w:r>
-        <w:rPr>
-          <w:b/>
-        </w:rPr>
-        <w:t xml:space="preserve">: </w:t>
-      </w:r>
-    </w:p>
-    <w:p>
-      <w:pPr>
-        <w:ind w:left="730"/>
-      </w:pPr>
-      <w:r>
-        <w:t xml:space="preserve">Se usará una IA básica con reglas predefinidas; futuras versiones podrían incluir NLP avanzado. </w:t>
-      </w:r>
-    </w:p>
-    <w:p>
-      <w:pPr>
-        <w:numPr>
-          <w:ilvl w:val="0"/>
-          <w:numId w:val="18"/>
-        </w:numPr>
-        <w:spacing w:after="14" w:line="268" w:lineRule="auto"/>
-        <w:ind w:hanging="360"/>
-      </w:pPr>
-      <w:r>
-        <w:rPr>
-          <w:b/>
-        </w:rPr>
-        <w:t xml:space="preserve">Colaboración en tiempo real entre usuarios: </w:t>
-      </w:r>
-    </w:p>
-    <w:p>
-      <w:pPr>
-        <w:ind w:left="730"/>
-      </w:pPr>
-      <w:r>
-        <w:t>No habrá foros, chats grupales ni comunid</w:t>
-      </w:r>
-      <w:r>
-        <w:t xml:space="preserve">ades en esta versión. </w:t>
-      </w:r>
-    </w:p>
-    <w:p>
-      <w:pPr>
-        <w:numPr>
-          <w:ilvl w:val="0"/>
-          <w:numId w:val="18"/>
-        </w:numPr>
-        <w:spacing w:after="14" w:line="268" w:lineRule="auto"/>
-        <w:ind w:hanging="360"/>
-      </w:pPr>
-      <w:r>
-        <w:rPr>
-          <w:b/>
-        </w:rPr>
-        <w:t xml:space="preserve">Integración con plataformas externas de salud o gimnasios: </w:t>
-      </w:r>
-    </w:p>
-    <w:p>
-      <w:pPr>
-        <w:ind w:left="730"/>
-      </w:pPr>
-      <w:r>
-        <w:t xml:space="preserve">Por el momento no se conectará con bases de datos de gimnasios o aplicaciones de terceros. </w:t>
-      </w:r>
-    </w:p>
-    <w:p>
-      <w:pPr>
-        <w:numPr>
-          <w:ilvl w:val="0"/>
-          <w:numId w:val="18"/>
-        </w:numPr>
-        <w:spacing w:after="14" w:line="268" w:lineRule="auto"/>
-        <w:ind w:hanging="360"/>
-      </w:pPr>
-      <w:r>
-        <w:rPr>
-          <w:b/>
-        </w:rPr>
         <w:t xml:space="preserve">Planes premium o monetización: </w:t>
       </w:r>
     </w:p>
@@ -3373,10 +3042,7 @@
         <w:ind w:left="730"/>
       </w:pPr>
       <w:r>
-        <w:t xml:space="preserve">La primera versión será académica/prototipo, sin </w:t>
-      </w:r>
-      <w:r>
-        <w:t xml:space="preserve">modelos de negocio implementados. </w:t>
+        <w:t xml:space="preserve">La primera versión será académica/prototipo, sin modelos de negocio implementados. </w:t>
       </w:r>
     </w:p>
     <w:p>
@@ -3557,10 +3223,7 @@
         <w:ind w:left="-5"/>
       </w:pPr>
       <w:r>
-        <w:t>C</w:t>
-      </w:r>
-      <w:r>
-        <w:t>ontrol de Cambios</w:t>
+        <w:t>Control de Cambios</w:t>
       </w:r>
       <w:r>
         <w:rPr>
@@ -3591,9 +3254,6 @@
         <w:tblInd w:w="10" w:type="dxa"/>
         <w:tblCellMar>
           <w:top w:w="78" w:type="dxa"/>
-          <w:left w:w="0" w:type="dxa"/>
-          <w:bottom w:w="0" w:type="dxa"/>
-          <w:right w:w="0" w:type="dxa"/>
         </w:tblCellMar>
         <w:tblLook w:val="04A0" w:firstRow="1" w:lastRow="0" w:firstColumn="1" w:lastColumn="0" w:noHBand="0" w:noVBand="1"/>
       </w:tblPr>
@@ -3894,6 +3554,98 @@
             </w:pPr>
             <w:r>
               <w:t>Corrección de descripción del proyecto.</w:t>
+            </w:r>
+          </w:p>
+        </w:tc>
+      </w:tr>
+      <w:tr>
+        <w:trPr>
+          <w:trHeight w:val="660"/>
+        </w:trPr>
+        <w:tc>
+          <w:tcPr>
+            <w:tcW w:w="500" w:type="dxa"/>
+            <w:tcBorders>
+              <w:top w:val="single" w:sz="8" w:space="0" w:color="000000"/>
+              <w:left w:val="single" w:sz="8" w:space="0" w:color="000000"/>
+              <w:bottom w:val="single" w:sz="8" w:space="0" w:color="000000"/>
+              <w:right w:val="single" w:sz="8" w:space="0" w:color="000000"/>
+            </w:tcBorders>
+          </w:tcPr>
+          <w:p>
+            <w:pPr>
+              <w:spacing w:after="0" w:line="259" w:lineRule="auto"/>
+              <w:ind w:left="0" w:firstLine="0"/>
+            </w:pPr>
+            <w:r>
+              <w:t>3</w:t>
+            </w:r>
+          </w:p>
+        </w:tc>
+        <w:tc>
+          <w:tcPr>
+            <w:tcW w:w="1040" w:type="dxa"/>
+            <w:tcBorders>
+              <w:top w:val="single" w:sz="8" w:space="0" w:color="000000"/>
+              <w:left w:val="single" w:sz="8" w:space="0" w:color="000000"/>
+              <w:bottom w:val="single" w:sz="8" w:space="0" w:color="000000"/>
+              <w:right w:val="single" w:sz="8" w:space="0" w:color="000000"/>
+            </w:tcBorders>
+          </w:tcPr>
+          <w:p>
+            <w:pPr>
+              <w:spacing w:after="0" w:line="259" w:lineRule="auto"/>
+              <w:ind w:firstLine="0"/>
+              <w:jc w:val="both"/>
+            </w:pPr>
+            <w:r>
+              <w:t>25/10/25</w:t>
+            </w:r>
+          </w:p>
+        </w:tc>
+        <w:tc>
+          <w:tcPr>
+            <w:tcW w:w="1420" w:type="dxa"/>
+            <w:tcBorders>
+              <w:top w:val="single" w:sz="8" w:space="0" w:color="000000"/>
+              <w:left w:val="single" w:sz="8" w:space="0" w:color="000000"/>
+              <w:bottom w:val="single" w:sz="8" w:space="0" w:color="000000"/>
+              <w:right w:val="single" w:sz="8" w:space="0" w:color="000000"/>
+            </w:tcBorders>
+          </w:tcPr>
+          <w:p>
+            <w:pPr>
+              <w:spacing w:after="0" w:line="259" w:lineRule="auto"/>
+              <w:ind w:left="5" w:firstLine="0"/>
+              <w:jc w:val="both"/>
+            </w:pPr>
+            <w:proofErr w:type="spellStart"/>
+            <w:r>
+              <w:t>Benjamin</w:t>
+            </w:r>
+            <w:proofErr w:type="spellEnd"/>
+            <w:r>
+              <w:t xml:space="preserve"> Miranda</w:t>
+            </w:r>
+          </w:p>
+        </w:tc>
+        <w:tc>
+          <w:tcPr>
+            <w:tcW w:w="5760" w:type="dxa"/>
+            <w:tcBorders>
+              <w:top w:val="single" w:sz="8" w:space="0" w:color="000000"/>
+              <w:left w:val="single" w:sz="8" w:space="0" w:color="000000"/>
+              <w:bottom w:val="single" w:sz="8" w:space="0" w:color="000000"/>
+              <w:right w:val="single" w:sz="8" w:space="0" w:color="000000"/>
+            </w:tcBorders>
+          </w:tcPr>
+          <w:p>
+            <w:pPr>
+              <w:spacing w:after="0" w:line="259" w:lineRule="auto"/>
+              <w:ind w:firstLine="0"/>
+            </w:pPr>
+            <w:r>
+              <w:t>Actualizacion</w:t>
             </w:r>
             <w:bookmarkStart w:id="0" w:name="_GoBack"/>
             <w:bookmarkEnd w:id="0"/>

</xml_diff>